<commit_message>
some more notes and cleaning up sentences
</commit_message>
<xml_diff>
--- a/AP_Discussion_v1_BP_edits.docx
+++ b/AP_Discussion_v1_BP_edits.docx
@@ -630,78 +630,40 @@
       <w:pPr>
         <w:pStyle w:val="FirstParagraph"/>
         <w:rPr>
-          <w:ins w:id="6" w:author="April Peterson" w:date="2020-04-27T13:43:00Z"/>
-        </w:rPr>
-      </w:pPr>
-    </w:p>
-    <w:p>
-      <w:pPr>
-        <w:pStyle w:val="FirstParagraph"/>
-        <w:rPr>
-          <w:ins w:id="7" w:author="April Peterson" w:date="2020-04-27T13:44:00Z"/>
-        </w:rPr>
-      </w:pPr>
-      <w:ins w:id="8" w:author="April Peterson" w:date="2020-04-27T13:44:00Z">
-        <w:r>
-          <w:t>1.Ne low in pops can drive evolution of rec modifers for higher rec – in order to make selection more efficient.</w:t>
-        </w:r>
-        <w:bookmarkStart w:id="9" w:name="_GoBack"/>
-        <w:bookmarkEnd w:id="9"/>
+          <w:ins w:id="6" w:author="April Peterson" w:date="2020-05-01T10:39:00Z"/>
+        </w:rPr>
+      </w:pPr>
+      <w:ins w:id="7" w:author="April Peterson" w:date="2020-05-01T10:39:00Z">
+        <w:r>
+          <w:t>We propose two ideas to explain the observed differences across the house mouse strains.</w:t>
+        </w:r>
       </w:ins>
     </w:p>
     <w:p>
       <w:pPr>
         <w:pStyle w:val="BodyText"/>
         <w:rPr>
-          <w:ins w:id="10" w:author="April Peterson" w:date="2020-04-27T13:44:00Z"/>
-        </w:rPr>
-        <w:pPrChange w:id="11" w:author="April Peterson" w:date="2020-04-27T13:44:00Z">
+          <w:ins w:id="8" w:author="April Peterson" w:date="2020-05-01T10:39:00Z"/>
+        </w:rPr>
+        <w:pPrChange w:id="9" w:author="April Peterson" w:date="2020-05-01T10:39:00Z">
           <w:pPr>
             <w:pStyle w:val="FirstParagraph"/>
           </w:pPr>
         </w:pPrChange>
       </w:pPr>
-      <w:ins w:id="12" w:author="April Peterson" w:date="2020-04-27T13:44:00Z">
-        <w:r>
-          <w:t>2. maybe a connection to hybridization</w:t>
-        </w:r>
-      </w:ins>
-    </w:p>
-    <w:p>
-      <w:pPr>
-        <w:pStyle w:val="FirstParagraph"/>
-        <w:rPr>
-          <w:ins w:id="13" w:author="April Peterson" w:date="2020-04-25T11:23:00Z"/>
-        </w:rPr>
-      </w:pPr>
-      <w:ins w:id="14" w:author="April Peterson" w:date="2020-04-25T11:18:00Z">
-        <w:r>
-          <w:t>The house mouse is</w:t>
-        </w:r>
-      </w:ins>
-      <w:ins w:id="15" w:author="April Peterson" w:date="2020-04-25T11:19:00Z">
-        <w:r>
-          <w:t xml:space="preserve"> </w:t>
-        </w:r>
-      </w:ins>
-      <w:ins w:id="16" w:author="April Peterson" w:date="2020-04-25T11:23:00Z">
-        <w:r>
-          <w:t>a powerful</w:t>
-        </w:r>
-      </w:ins>
-      <w:ins w:id="17" w:author="April Peterson" w:date="2020-04-25T11:19:00Z">
-        <w:r>
-          <w:t xml:space="preserve"> evolutionary models</w:t>
-        </w:r>
-      </w:ins>
-      <w:ins w:id="18" w:author="April Peterson" w:date="2020-04-25T11:23:00Z">
-        <w:r>
-          <w:t xml:space="preserve"> (global distribution, genetic tools, </w:t>
-        </w:r>
-      </w:ins>
-      <w:ins w:id="19" w:author="April Peterson" w:date="2020-04-25T11:24:00Z">
-        <w:r>
-          <w:t>radiation</w:t>
+      <w:ins w:id="10" w:author="April Peterson" w:date="2020-05-01T10:39:00Z">
+        <w:r>
+          <w:t>-T</w:t>
+        </w:r>
+      </w:ins>
+      <w:ins w:id="11" w:author="April Peterson" w:date="2020-05-01T10:40:00Z">
+        <w:r>
+          <w:t xml:space="preserve">he higher instance of rapid evolution in recombination rates could be attributed to a difference in effective population size.  There are models which predict that </w:t>
+        </w:r>
+      </w:ins>
+      <w:ins w:id="12" w:author="April Peterson" w:date="2020-05-01T10:42:00Z">
+        <w:r>
+          <w:t xml:space="preserve">modifers </w:t>
         </w:r>
       </w:ins>
     </w:p>
@@ -709,88 +671,37 @@
       <w:pPr>
         <w:pStyle w:val="BodyText"/>
         <w:rPr>
-          <w:ins w:id="20" w:author="April Peterson" w:date="2020-04-25T11:18:00Z"/>
-        </w:rPr>
-        <w:pPrChange w:id="21" w:author="April Peterson" w:date="2020-04-25T11:25:00Z">
+          <w:ins w:id="13" w:author="April Peterson" w:date="2020-05-01T10:42:00Z"/>
+        </w:rPr>
+        <w:pPrChange w:id="14" w:author="April Peterson" w:date="2020-05-01T10:39:00Z">
           <w:pPr>
             <w:pStyle w:val="FirstParagraph"/>
           </w:pPr>
         </w:pPrChange>
       </w:pPr>
-      <w:ins w:id="22" w:author="April Peterson" w:date="2020-04-25T11:25:00Z">
-        <w:r>
-          <w:t xml:space="preserve">Rapid male specific evolution in two subspecies --- </w:t>
-        </w:r>
-      </w:ins>
-      <w:ins w:id="23" w:author="April Peterson" w:date="2020-04-25T11:26:00Z">
-        <w:r>
-          <w:t xml:space="preserve">house mouse </w:t>
-        </w:r>
-        <w:r>
-          <w:t xml:space="preserve">are the most studied rodents </w:t>
-        </w:r>
-      </w:ins>
-      <w:ins w:id="24" w:author="April Peterson" w:date="2020-04-25T11:27:00Z">
-        <w:r>
-          <w:t xml:space="preserve">--- so maybe detection wouldn’t be detected in </w:t>
-        </w:r>
-      </w:ins>
-      <w:ins w:id="25" w:author="April Peterson" w:date="2020-04-25T11:28:00Z">
-        <w:r>
-          <w:t>other species</w:t>
-        </w:r>
-      </w:ins>
-      <w:ins w:id="26" w:author="April Peterson" w:date="2020-04-25T11:30:00Z">
-        <w:r>
-          <w:t xml:space="preserve">. (Look at more subspecies / species)  Potential to compare to classical strains </w:t>
-        </w:r>
-      </w:ins>
-    </w:p>
-    <w:p>
-      <w:pPr>
-        <w:pStyle w:val="FirstParagraph"/>
-        <w:rPr>
-          <w:ins w:id="27" w:author="April Peterson" w:date="2020-04-25T10:53:00Z"/>
-        </w:rPr>
-      </w:pPr>
-      <w:ins w:id="28" w:author="April Peterson" w:date="2020-04-25T10:43:00Z">
-        <w:r>
-          <w:t>&lt;mouse connection&gt;</w:t>
-        </w:r>
-      </w:ins>
-      <w:ins w:id="29" w:author="April Peterson" w:date="2020-04-25T10:52:00Z">
-        <w:r>
-          <w:t xml:space="preserve">, these results add to </w:t>
-        </w:r>
-      </w:ins>
-      <w:ins w:id="30" w:author="April Peterson" w:date="2020-04-25T10:53:00Z">
-        <w:r>
-          <w:t xml:space="preserve">(great) </w:t>
-        </w:r>
-      </w:ins>
-      <w:ins w:id="31" w:author="April Peterson" w:date="2020-04-25T10:46:00Z">
-        <w:r>
-          <w:t>evolutionary model system</w:t>
-        </w:r>
-      </w:ins>
-      <w:ins w:id="32" w:author="April Peterson" w:date="2020-04-25T10:53:00Z">
-        <w:r>
-          <w:t xml:space="preserve">, house mouse. Genome </w:t>
-        </w:r>
-      </w:ins>
-      <w:ins w:id="33" w:author="April Peterson" w:date="2020-04-25T11:23:00Z">
-        <w:r>
-          <w:t>architecture</w:t>
-        </w:r>
-      </w:ins>
-      <w:ins w:id="34" w:author="April Peterson" w:date="2020-04-25T10:53:00Z">
-        <w:r>
-          <w:t xml:space="preserve"> – all acrocentric, robertsonian </w:t>
-        </w:r>
-      </w:ins>
-      <w:ins w:id="35" w:author="April Peterson" w:date="2020-04-25T11:28:00Z">
-        <w:r>
-          <w:t>translocations</w:t>
+      <w:ins w:id="15" w:author="April Peterson" w:date="2020-05-01T10:42:00Z">
+        <w:r>
+          <w:t xml:space="preserve">In low Ne populations selection becomes less effective (due to mutation-drift balance) – under these </w:t>
+        </w:r>
+      </w:ins>
+      <w:ins w:id="16" w:author="April Peterson" w:date="2020-05-01T10:44:00Z">
+        <w:r>
+          <w:t>scenarios</w:t>
+        </w:r>
+      </w:ins>
+      <w:ins w:id="17" w:author="April Peterson" w:date="2020-05-01T10:42:00Z">
+        <w:r>
+          <w:t xml:space="preserve">, </w:t>
+        </w:r>
+      </w:ins>
+      <w:ins w:id="18" w:author="April Peterson" w:date="2020-05-01T10:44:00Z">
+        <w:r>
+          <w:t>modifiers</w:t>
+        </w:r>
+      </w:ins>
+      <w:ins w:id="19" w:author="April Peterson" w:date="2020-05-01T10:42:00Z">
+        <w:r>
+          <w:t xml:space="preserve"> which increase recombination rates will be selected for since they increase the efficiency of selection (find citation, Otto?). In the house mouse species complex, mm domesticus has a higher predicted Ne compared to mm muculus and mm molossnius (which is predicted to have the lowest.</w:t>
         </w:r>
       </w:ins>
     </w:p>
@@ -798,294 +709,560 @@
       <w:pPr>
         <w:pStyle w:val="BodyText"/>
         <w:rPr>
-          <w:ins w:id="36" w:author="April Peterson" w:date="2020-04-25T10:43:00Z"/>
-        </w:rPr>
-        <w:pPrChange w:id="37" w:author="April Peterson" w:date="2020-04-25T10:53:00Z">
+          <w:ins w:id="20" w:author="April Peterson" w:date="2020-04-27T13:43:00Z"/>
+        </w:rPr>
+        <w:pPrChange w:id="21" w:author="April Peterson" w:date="2020-05-01T10:39:00Z">
           <w:pPr>
             <w:pStyle w:val="FirstParagraph"/>
           </w:pPr>
         </w:pPrChange>
       </w:pPr>
-      <w:ins w:id="38" w:author="April Peterson" w:date="2020-04-25T10:53:00Z">
-        <w:r>
-          <w:t>Musc vs Dom (</w:t>
-        </w:r>
-      </w:ins>
-      <w:ins w:id="39" w:author="April Peterson" w:date="2020-04-25T10:54:00Z">
-        <w:r>
-          <w:t>maybe also polymorphism in Dom – sampled from western europe</w:t>
-        </w:r>
-      </w:ins>
-      <w:ins w:id="40" w:author="April Peterson" w:date="2020-04-25T10:53:00Z">
-        <w:r>
-          <w:t>)</w:t>
-        </w:r>
-      </w:ins>
+    </w:p>
+    <w:p>
+      <w:pPr>
+        <w:pStyle w:val="BodyText"/>
+        <w:rPr>
+          <w:ins w:id="22" w:author="April Peterson" w:date="2020-05-01T10:47:00Z"/>
+        </w:rPr>
+        <w:pPrChange w:id="23" w:author="April Peterson" w:date="2020-04-27T13:44:00Z">
+          <w:pPr>
+            <w:pStyle w:val="FirstParagraph"/>
+          </w:pPr>
+        </w:pPrChange>
+      </w:pPr>
+      <w:ins w:id="24" w:author="April Peterson" w:date="2020-04-27T13:44:00Z">
+        <w:r>
+          <w:t xml:space="preserve">2. </w:t>
+        </w:r>
+        <w:r>
+          <w:t xml:space="preserve"> hybridization</w:t>
+        </w:r>
+      </w:ins>
+      <w:ins w:id="25" w:author="April Peterson" w:date="2020-05-01T10:46:00Z">
+        <w:r>
+          <w:t xml:space="preserve"> – may // historical contact </w:t>
+        </w:r>
+      </w:ins>
+      <w:ins w:id="26" w:author="April Peterson" w:date="2020-05-01T10:47:00Z">
+        <w:r>
+          <w:t>–</w:t>
+        </w:r>
+      </w:ins>
+      <w:ins w:id="27" w:author="April Peterson" w:date="2020-05-01T10:46:00Z">
+        <w:r>
+          <w:t xml:space="preserve"> hybrization </w:t>
+        </w:r>
+      </w:ins>
+      <w:ins w:id="28" w:author="April Peterson" w:date="2020-05-01T10:47:00Z">
+        <w:r>
+          <w:t xml:space="preserve">contact may – select for the evolution of higher recombination rates to </w:t>
+        </w:r>
+      </w:ins>
+      <w:ins w:id="29" w:author="April Peterson" w:date="2020-05-01T10:53:00Z">
+        <w:r>
+          <w:t>purge</w:t>
+        </w:r>
+      </w:ins>
+      <w:ins w:id="30" w:author="April Peterson" w:date="2020-05-01T10:47:00Z">
+        <w:r>
+          <w:t xml:space="preserve"> deleterious introgressed </w:t>
+        </w:r>
+      </w:ins>
+    </w:p>
+    <w:p>
+      <w:pPr>
+        <w:pStyle w:val="BodyText"/>
+        <w:rPr>
+          <w:ins w:id="31" w:author="April Peterson" w:date="2020-05-01T10:50:00Z"/>
+        </w:rPr>
+        <w:pPrChange w:id="32" w:author="April Peterson" w:date="2020-04-27T13:44:00Z">
+          <w:pPr>
+            <w:pStyle w:val="FirstParagraph"/>
+          </w:pPr>
+        </w:pPrChange>
+      </w:pPr>
+      <w:ins w:id="33" w:author="April Peterson" w:date="2020-05-01T10:47:00Z">
+        <w:r>
+          <w:t>We think its</w:t>
+        </w:r>
+      </w:ins>
+      <w:ins w:id="34" w:author="April Peterson" w:date="2020-05-01T10:48:00Z">
+        <w:r>
+          <w:t>’s notable that</w:t>
+        </w:r>
+      </w:ins>
+      <w:ins w:id="35" w:author="April Peterson" w:date="2020-05-01T10:45:00Z">
+        <w:r>
+          <w:t xml:space="preserve"> the three high-recombining strains </w:t>
+        </w:r>
+      </w:ins>
+      <w:ins w:id="36" w:author="April Peterson" w:date="2020-05-01T10:47:00Z">
+        <w:r>
+          <w:t>identified</w:t>
+        </w:r>
+      </w:ins>
+      <w:ins w:id="37" w:author="April Peterson" w:date="2020-05-01T10:45:00Z">
+        <w:r>
+          <w:t xml:space="preserve"> in this study all have a connection to hybridization</w:t>
+        </w:r>
+      </w:ins>
+      <w:ins w:id="38" w:author="April Peterson" w:date="2020-05-01T10:49:00Z">
+        <w:r>
+          <w:t xml:space="preserve"> (from natural populations)</w:t>
+        </w:r>
+      </w:ins>
+      <w:ins w:id="39" w:author="April Peterson" w:date="2020-05-01T10:45:00Z">
+        <w:r>
+          <w:t>. Musculus^</w:t>
+        </w:r>
+      </w:ins>
+      <w:ins w:id="40" w:author="April Peterson" w:date="2020-05-01T10:48:00Z">
+        <w:r>
+          <w:t xml:space="preserve">PWD^ was sampled from the house mouse hybrid zone in central europe, </w:t>
+        </w:r>
+      </w:ins>
+      <w:ins w:id="41" w:author="April Peterson" w:date="2020-05-01T10:49:00Z">
+        <w:r>
+          <w:t>musculus^</w:t>
+        </w:r>
+      </w:ins>
+      <w:ins w:id="42" w:author="April Peterson" w:date="2020-05-01T10:48:00Z">
+        <w:r>
+          <w:t>SK</w:t>
+        </w:r>
+      </w:ins>
+      <w:ins w:id="43" w:author="April Peterson" w:date="2020-05-01T10:49:00Z">
+        <w:r>
+          <w:t>I</w:t>
+        </w:r>
+      </w:ins>
+      <w:ins w:id="44" w:author="April Peterson" w:date="2020-05-01T10:48:00Z">
+        <w:r>
+          <w:t>VE</w:t>
+        </w:r>
+      </w:ins>
+      <w:ins w:id="45" w:author="April Peterson" w:date="2020-05-01T10:49:00Z">
+        <w:r>
+          <w:t xml:space="preserve">^ was sampled for the northern section of the hybrid zone and </w:t>
+        </w:r>
+      </w:ins>
+      <w:ins w:id="46" w:author="April Peterson" w:date="2020-05-01T10:50:00Z">
+        <w:r>
+          <w:t>has musculus nuclear genome and domesticus mitochondria (cite). The subspecies molossinus is a natural hybrid of musculus and cataneus (Geraldes)</w:t>
+        </w:r>
+      </w:ins>
+      <w:ins w:id="47" w:author="April Peterson" w:date="2020-05-01T10:51:00Z">
+        <w:r>
+          <w:t>.</w:t>
+        </w:r>
+      </w:ins>
+    </w:p>
+    <w:p>
+      <w:pPr>
+        <w:pStyle w:val="BodyText"/>
+        <w:rPr>
+          <w:ins w:id="48" w:author="April Peterson" w:date="2020-05-01T10:51:00Z"/>
+        </w:rPr>
+        <w:pPrChange w:id="49" w:author="April Peterson" w:date="2020-04-27T13:44:00Z">
+          <w:pPr>
+            <w:pStyle w:val="FirstParagraph"/>
+          </w:pPr>
+        </w:pPrChange>
+      </w:pPr>
+      <w:ins w:id="50" w:author="April Peterson" w:date="2020-05-01T10:51:00Z">
+        <w:r>
+          <w:t>However not all strains had increased recombination rate, additional hybrid Musc</w:t>
+        </w:r>
+      </w:ins>
+    </w:p>
+    <w:p>
+      <w:pPr>
+        <w:pStyle w:val="BodyText"/>
+        <w:rPr>
+          <w:ins w:id="51" w:author="April Peterson" w:date="2020-05-01T10:52:00Z"/>
+        </w:rPr>
+        <w:pPrChange w:id="52" w:author="April Peterson" w:date="2020-04-27T13:44:00Z">
+          <w:pPr>
+            <w:pStyle w:val="FirstParagraph"/>
+          </w:pPr>
+        </w:pPrChange>
+      </w:pPr>
+      <w:ins w:id="53" w:author="April Peterson" w:date="2020-05-01T10:52:00Z">
+        <w:r>
+          <w:t>(additionally, new musc samples from eastern Europe GOR have shown higher rates (Beth Dumont )?  (ask if we can publish this)</w:t>
+        </w:r>
+      </w:ins>
+    </w:p>
+    <w:p>
+      <w:pPr>
+        <w:pStyle w:val="BodyText"/>
+        <w:rPr>
+          <w:ins w:id="54" w:author="April Peterson" w:date="2020-05-01T10:52:00Z"/>
+        </w:rPr>
+        <w:pPrChange w:id="55" w:author="April Peterson" w:date="2020-04-27T13:44:00Z">
+          <w:pPr>
+            <w:pStyle w:val="FirstParagraph"/>
+          </w:pPr>
+        </w:pPrChange>
+      </w:pPr>
+      <w:ins w:id="56" w:author="April Peterson" w:date="2020-05-01T10:53:00Z">
+        <w:r>
+          <w:t>(Carl V</w:t>
+        </w:r>
+        <w:r>
+          <w:t xml:space="preserve">eller paper -- </w:t>
+        </w:r>
+      </w:ins>
+      <w:ins w:id="57" w:author="April Peterson" w:date="2020-05-01T11:31:00Z">
+        <w:r>
+          <w:fldChar w:fldCharType="begin"/>
+        </w:r>
+        <w:r>
+          <w:instrText xml:space="preserve"> HYPERLINK "https://www.biorxiv.org/content/10.1101/846147v1.full.pdf" </w:instrText>
+        </w:r>
+        <w:r>
+          <w:fldChar w:fldCharType="separate"/>
+        </w:r>
+        <w:r>
+          <w:rPr>
+            <w:rStyle w:val="Hyperlink"/>
+          </w:rPr>
+          <w:t>https://www.biorxiv.org/content/10.1101/846147v1.full.pdf</w:t>
+        </w:r>
+        <w:r>
+          <w:fldChar w:fldCharType="end"/>
+        </w:r>
+        <w:r>
+          <w:t xml:space="preserve"> -- this may be more about a connection to variance in genetic relatedness</w:t>
+        </w:r>
+      </w:ins>
+    </w:p>
+    <w:p>
+      <w:pPr>
+        <w:pStyle w:val="BodyText"/>
+        <w:rPr>
+          <w:ins w:id="58" w:author="April Peterson" w:date="2020-04-27T13:44:00Z"/>
+        </w:rPr>
+        <w:pPrChange w:id="59" w:author="April Peterson" w:date="2020-04-27T13:44:00Z">
+          <w:pPr>
+            <w:pStyle w:val="FirstParagraph"/>
+          </w:pPr>
+        </w:pPrChange>
+      </w:pPr>
     </w:p>
     <w:p>
       <w:pPr>
         <w:pStyle w:val="FirstParagraph"/>
-        <w:rPr>
-          <w:ins w:id="41" w:author="April Peterson" w:date="2020-04-25T11:24:00Z"/>
-        </w:rPr>
-      </w:pPr>
-      <w:ins w:id="42" w:author="April Peterson" w:date="2020-04-25T11:25:00Z">
-        <w:r>
-          <w:t>C</w:t>
-        </w:r>
-      </w:ins>
-      <w:ins w:id="43" w:author="April Peterson" w:date="2020-04-25T11:24:00Z">
-        <w:r>
-          <w:t>onnections to other rodents</w:t>
-        </w:r>
-      </w:ins>
-      <w:ins w:id="44" w:author="April Peterson" w:date="2020-04-25T11:29:00Z">
-        <w:r>
-          <w:t xml:space="preserve">? </w:t>
-        </w:r>
-      </w:ins>
-      <w:ins w:id="45" w:author="April Peterson" w:date="2020-04-25T11:24:00Z">
-        <w:r>
-          <w:t>Connection to mammals</w:t>
-        </w:r>
-      </w:ins>
-      <w:ins w:id="46" w:author="April Peterson" w:date="2020-04-25T11:29:00Z">
-        <w:r>
-          <w:t>?</w:t>
-        </w:r>
-      </w:ins>
-    </w:p>
-    <w:p>
-      <w:pPr>
-        <w:pStyle w:val="FirstParagraph"/>
-      </w:pPr>
-      <w:r>
-        <w:t xml:space="preserve">To place our results in the broader context of recombination rate variation we examine three modifier models and two functional and cell physiology models (table X). </w:t>
-      </w:r>
-      <w:commentRangeStart w:id="47"/>
-      <w:del w:id="48" w:author="April Peterson" w:date="2020-04-25T10:43:00Z">
+      </w:pPr>
+      <w:del w:id="60" w:author="April Peterson" w:date="2020-05-01T11:48:00Z">
+        <w:r>
+          <w:rPr>
+            <w:strike/>
+            <w:rPrChange w:id="61" w:author="April Peterson" w:date="2020-05-01T11:48:00Z">
+              <w:rPr/>
+            </w:rPrChange>
+          </w:rPr>
+          <w:delText xml:space="preserve">To place our results in the broader context of recombination rate variation we examine </w:delText>
+        </w:r>
+      </w:del>
+      <w:r>
+        <w:rPr>
+          <w:strike/>
+          <w:rPrChange w:id="62" w:author="April Peterson" w:date="2020-05-01T11:48:00Z">
+            <w:rPr/>
+          </w:rPrChange>
+        </w:rPr>
+        <w:t>three modifier models and two functional and cell physiology models (table X).</w:t>
+      </w:r>
+      <w:ins w:id="63" w:author="April Peterson" w:date="2020-05-01T11:48:00Z">
+        <w:r>
+          <w:t xml:space="preserve"> </w:t>
+        </w:r>
+      </w:ins>
+      <w:ins w:id="64" w:author="April Peterson" w:date="2020-05-01T11:45:00Z">
+        <w:r>
+          <w:t xml:space="preserve">We choose </w:t>
+        </w:r>
+      </w:ins>
+      <w:ins w:id="65" w:author="April Peterson" w:date="2020-05-01T11:48:00Z">
+        <w:r>
+          <w:t xml:space="preserve">To place our results in the broader context of recombination rate variation we examine </w:t>
+        </w:r>
+      </w:ins>
+      <w:ins w:id="66" w:author="April Peterson" w:date="2020-05-01T11:45:00Z">
+        <w:r>
+          <w:t>a number of models related to recomb</w:t>
+        </w:r>
+      </w:ins>
+      <w:ins w:id="67" w:author="April Peterson" w:date="2020-05-01T11:46:00Z">
+        <w:r>
+          <w:t xml:space="preserve">ination landscapes and evolution of the genome wide recombination rate to compare to our results (Table X). </w:t>
+        </w:r>
+      </w:ins>
+      <w:del w:id="68" w:author="April Peterson" w:date="2020-05-01T11:48:00Z">
+        <w:r>
+          <w:delText xml:space="preserve"> </w:delText>
+        </w:r>
+      </w:del>
+      <w:commentRangeStart w:id="69"/>
+      <w:del w:id="70" w:author="April Peterson" w:date="2020-04-25T10:43:00Z">
         <w:r>
           <w:delText xml:space="preserve">While there are challenges to fitting models built under different assumptions, we feel it’s a useful exercise to highlight any unifying patterns for our specific traits across exsisting models. </w:delText>
         </w:r>
-        <w:commentRangeEnd w:id="47"/>
+        <w:commentRangeEnd w:id="69"/>
         <w:r>
           <w:rPr>
             <w:rStyle w:val="CommentReference"/>
           </w:rPr>
-          <w:commentReference w:id="47"/>
+          <w:commentReference w:id="69"/>
         </w:r>
       </w:del>
-      <w:commentRangeStart w:id="49"/>
       <w:r>
         <w:t xml:space="preserve">The three modifier models were built to explain variation in genome wide recombination rates between sexes (heterochiasmy), while the chromosome </w:t>
       </w:r>
-      <w:del w:id="50" w:author="April Peterson" w:date="2020-04-25T10:43:00Z">
+      <w:del w:id="71" w:author="April Peterson" w:date="2020-04-25T10:43:00Z">
         <w:r>
           <w:delText>ocillatory</w:delText>
         </w:r>
       </w:del>
-      <w:ins w:id="51" w:author="April Peterson" w:date="2020-04-25T10:43:00Z">
+      <w:ins w:id="72" w:author="April Peterson" w:date="2020-04-25T10:43:00Z">
         <w:r>
           <w:t>oscillatory</w:t>
         </w:r>
       </w:ins>
       <w:r>
-        <w:t xml:space="preserve"> movement (COM) model was built to describe positive interference. This spindle based selection model was developed to explain the results resented in this manuscript. </w:t>
-      </w:r>
-      <w:commentRangeEnd w:id="49"/>
-      <w:r>
-        <w:rPr>
-          <w:rStyle w:val="CommentReference"/>
-        </w:rPr>
-        <w:commentReference w:id="49"/>
-      </w:r>
-      <w:ins w:id="52" w:author="April Peterson" w:date="2020-04-25T10:43:00Z">
+        <w:t xml:space="preserve"> movement (COM) model was built to describe positive interference. </w:t>
+      </w:r>
+      <w:ins w:id="73" w:author="April Peterson" w:date="2020-05-01T11:48:00Z">
+        <w:r>
+          <w:t>While some aspects of our results fit existing models, the combination of unexpected patterns motivates a new model based on selection at the metaphase I spindle.</w:t>
+        </w:r>
         <w:r>
           <w:t xml:space="preserve"> </w:t>
         </w:r>
       </w:ins>
-      <w:commentRangeStart w:id="53"/>
-      <w:del w:id="54" w:author="April Peterson" w:date="2020-04-25T10:43:00Z">
+      <w:r>
+        <w:rPr>
+          <w:strike/>
+          <w:rPrChange w:id="74" w:author="April Peterson" w:date="2020-05-01T11:47:00Z">
+            <w:rPr/>
+          </w:rPrChange>
+        </w:rPr>
+        <w:t>This spindle based selection model was developed to explain the results resented in this manuscript</w:t>
+      </w:r>
+      <w:r>
+        <w:t xml:space="preserve">. </w:t>
+      </w:r>
+      <w:ins w:id="75" w:author="April Peterson" w:date="2020-04-25T10:43:00Z">
+        <w:r>
+          <w:t xml:space="preserve"> </w:t>
+        </w:r>
+      </w:ins>
+      <w:commentRangeStart w:id="76"/>
+      <w:del w:id="77" w:author="April Peterson" w:date="2020-04-25T10:43:00Z">
         <w:r>
           <w:delText>In cases where the models can’t be extended to predicting results, we list a ‘NA’ for the prediction.</w:delText>
         </w:r>
-        <w:commentRangeEnd w:id="53"/>
+        <w:commentRangeEnd w:id="76"/>
         <w:r>
           <w:rPr>
             <w:rStyle w:val="CommentReference"/>
           </w:rPr>
-          <w:commentReference w:id="53"/>
+          <w:commentReference w:id="76"/>
         </w:r>
       </w:del>
     </w:p>
     <w:p>
       <w:pPr>
         <w:pStyle w:val="FirstParagraph"/>
-        <w:pPrChange w:id="55" w:author="April Peterson" w:date="2020-04-25T10:43:00Z">
+        <w:pPrChange w:id="78" w:author="April Peterson" w:date="2020-04-25T10:43:00Z">
           <w:pPr>
             <w:pStyle w:val="Heading3"/>
           </w:pPr>
         </w:pPrChange>
       </w:pPr>
-      <w:bookmarkStart w:id="56" w:name="evolution-of-reversed-heterochiasmy-dire"/>
-      <w:bookmarkStart w:id="57" w:name="_Toc37934353"/>
-      <w:bookmarkEnd w:id="56"/>
+      <w:bookmarkStart w:id="79" w:name="evolution-of-reversed-heterochiasmy-dire"/>
+      <w:bookmarkStart w:id="80" w:name="_Toc37934353"/>
+      <w:bookmarkEnd w:id="79"/>
       <w:r>
         <w:t>Evolution of reversed heterochiasmy direction</w:t>
       </w:r>
-      <w:bookmarkEnd w:id="57"/>
+      <w:bookmarkEnd w:id="80"/>
     </w:p>
     <w:p>
       <w:pPr>
         <w:pStyle w:val="FirstParagraph"/>
-        <w:rPr>
-          <w:ins w:id="58" w:author="April Peterson" w:date="2020-04-25T11:29:00Z"/>
-        </w:rPr>
-      </w:pPr>
-      <w:commentRangeStart w:id="59"/>
-      <w:ins w:id="60" w:author="April Peterson" w:date="2020-04-25T10:42:00Z">
-        <w:r>
-          <w:lastRenderedPageBreak/>
-          <w:t>In our results and more generally in the literature, female biased heterochiasmy is the most common pattern, however male biased heterochiasmy is not especially rare (Brandvain and Coop 2012).</w:t>
-        </w:r>
-      </w:ins>
-    </w:p>
-    <w:p>
-      <w:pPr>
-        <w:pStyle w:val="FirstParagraph"/>
-        <w:rPr>
-          <w:ins w:id="61" w:author="April Peterson" w:date="2020-04-25T11:29:00Z"/>
-        </w:rPr>
-      </w:pPr>
-    </w:p>
-    <w:p>
-      <w:pPr>
-        <w:pStyle w:val="FirstParagraph"/>
-        <w:rPr>
-          <w:ins w:id="62" w:author="April Peterson" w:date="2020-04-25T11:29:00Z"/>
-        </w:rPr>
-      </w:pPr>
-      <w:ins w:id="63" w:author="April Peterson" w:date="2020-04-25T10:42:00Z">
-        <w:r>
-          <w:t xml:space="preserve"> </w:t>
-        </w:r>
-        <w:r>
-          <w:rPr>
-            <w:b/>
-          </w:rPr>
-          <w:t>Our results extend previous reports of male biased heterochiasmy (B. L. Dumont and Payseur 2011) to new subspecies of house mouse (</w:t>
-        </w:r>
-        <w:r>
-          <w:rPr>
-            <w:b/>
-            <w:i/>
-          </w:rPr>
-          <w:t>molossinus</w:t>
-        </w:r>
-        <w:r>
-          <w:rPr>
-            <w:b/>
-          </w:rPr>
-          <w:t xml:space="preserve">) and </w:t>
-        </w:r>
-        <w:commentRangeStart w:id="64"/>
-        <w:r>
-          <w:rPr>
-            <w:b/>
-          </w:rPr>
-          <w:t>emphasize the short evolutionary period.</w:t>
-        </w:r>
-        <w:commentRangeEnd w:id="64"/>
-        <w:r>
-          <w:rPr>
-            <w:b/>
-          </w:rPr>
-          <w:commentReference w:id="64"/>
-        </w:r>
-        <w:r>
-          <w:t xml:space="preserve"> </w:t>
-        </w:r>
-      </w:ins>
-    </w:p>
-    <w:p>
-      <w:pPr>
-        <w:pStyle w:val="FirstParagraph"/>
-        <w:rPr>
-          <w:ins w:id="65" w:author="April Peterson" w:date="2020-04-25T11:29:00Z"/>
-        </w:rPr>
-      </w:pPr>
-      <w:ins w:id="66" w:author="April Peterson" w:date="2020-04-25T11:31:00Z">
-        <w:r>
-          <w:t>Our results expand/extend previous reports of evolved recombination rates in wild derived strains (</w:t>
-        </w:r>
-      </w:ins>
-      <w:ins w:id="67" w:author="April Peterson" w:date="2020-04-25T11:32:00Z">
-        <w:r>
-          <w:t>Dumont, Forjt</w:t>
-        </w:r>
-      </w:ins>
-      <w:ins w:id="68" w:author="April Peterson" w:date="2020-04-25T11:33:00Z">
-        <w:r>
-          <w:t xml:space="preserve">) by reporting i) </w:t>
-        </w:r>
-      </w:ins>
-      <w:ins w:id="69" w:author="April Peterson" w:date="2020-04-25T11:36:00Z">
-        <w:r>
-          <w:t>framing</w:t>
-        </w:r>
-      </w:ins>
-      <w:ins w:id="70" w:author="April Peterson" w:date="2020-04-25T11:33:00Z">
-        <w:r>
-          <w:t xml:space="preserve"> (enriching) within a larger evo context (more strains) and ii) comparing sexes/ using </w:t>
-        </w:r>
-      </w:ins>
-      <w:ins w:id="71" w:author="April Peterson" w:date="2020-04-25T11:34:00Z">
-        <w:r>
-          <w:t xml:space="preserve">sex-specific – both sexes.  </w:t>
-        </w:r>
-      </w:ins>
-      <w:ins w:id="72" w:author="April Peterson" w:date="2020-04-25T11:35:00Z">
-        <w:r>
-          <w:t>Additionally</w:t>
-        </w:r>
-      </w:ins>
-      <w:ins w:id="73" w:author="April Peterson" w:date="2020-04-25T11:34:00Z">
-        <w:r>
-          <w:t xml:space="preserve"> these </w:t>
-        </w:r>
-      </w:ins>
-      <w:ins w:id="74" w:author="April Peterson" w:date="2020-04-25T11:35:00Z">
-        <w:r>
-          <w:t>results emphasize the rapid evolution possibly in multiple instances for the gwRR.</w:t>
-        </w:r>
-      </w:ins>
-      <w:ins w:id="75" w:author="April Peterson" w:date="2020-04-25T11:36:00Z">
-        <w:r>
-          <w:t xml:space="preserve"> (how is rapid evolution emphasized?)</w:t>
-        </w:r>
-      </w:ins>
-    </w:p>
-    <w:p>
-      <w:pPr>
-        <w:pStyle w:val="BodyText"/>
-        <w:rPr>
-          <w:ins w:id="76" w:author="April Peterson" w:date="2020-04-25T11:29:00Z"/>
-        </w:rPr>
-        <w:pPrChange w:id="77" w:author="April Peterson" w:date="2020-04-25T11:29:00Z">
+        <w:ind w:firstLine="720"/>
+        <w:rPr>
+          <w:ins w:id="81" w:author="April Peterson" w:date="2020-04-25T11:29:00Z"/>
+        </w:rPr>
+        <w:pPrChange w:id="82" w:author="April Peterson" w:date="2020-05-01T11:49:00Z">
           <w:pPr>
             <w:pStyle w:val="FirstParagraph"/>
           </w:pPr>
         </w:pPrChange>
       </w:pPr>
+      <w:ins w:id="83" w:author="April Peterson" w:date="2020-04-25T10:42:00Z">
+        <w:r>
+          <w:t>In our results and more generally in the literature, female biased heterochiasmy is the most common pattern, however male biased heterochiasmy is not especially rare (Brandvain and Coop 2012).</w:t>
+        </w:r>
+      </w:ins>
     </w:p>
     <w:p>
       <w:pPr>
         <w:pStyle w:val="FirstParagraph"/>
         <w:rPr>
-          <w:ins w:id="78" w:author="April Peterson" w:date="2020-04-25T10:42:00Z"/>
-        </w:rPr>
-      </w:pPr>
-      <w:ins w:id="79" w:author="April Peterson" w:date="2020-04-25T10:42:00Z">
+          <w:ins w:id="84" w:author="April Peterson" w:date="2020-04-25T11:29:00Z"/>
+          <w:strike/>
+          <w:rPrChange w:id="85" w:author="April Peterson" w:date="2020-05-01T11:41:00Z">
+            <w:rPr>
+              <w:ins w:id="86" w:author="April Peterson" w:date="2020-04-25T11:29:00Z"/>
+            </w:rPr>
+          </w:rPrChange>
+        </w:rPr>
+      </w:pPr>
+      <w:ins w:id="87" w:author="April Peterson" w:date="2020-04-25T10:42:00Z">
+        <w:r>
+          <w:t xml:space="preserve"> </w:t>
+        </w:r>
+        <w:r>
+          <w:rPr>
+            <w:b/>
+            <w:strike/>
+            <w:rPrChange w:id="88" w:author="April Peterson" w:date="2020-05-01T11:41:00Z">
+              <w:rPr>
+                <w:b/>
+              </w:rPr>
+            </w:rPrChange>
+          </w:rPr>
+          <w:t>Our results extend previous reports of male biased heterochiasmy (B. L. Dumont and Payseur 2011) to new subspecies of house mouse (</w:t>
+        </w:r>
+        <w:r>
+          <w:rPr>
+            <w:b/>
+            <w:i/>
+            <w:strike/>
+            <w:rPrChange w:id="89" w:author="April Peterson" w:date="2020-05-01T11:41:00Z">
+              <w:rPr>
+                <w:b/>
+                <w:i/>
+              </w:rPr>
+            </w:rPrChange>
+          </w:rPr>
+          <w:t>molossinus</w:t>
+        </w:r>
+        <w:r>
+          <w:rPr>
+            <w:b/>
+            <w:strike/>
+            <w:rPrChange w:id="90" w:author="April Peterson" w:date="2020-05-01T11:41:00Z">
+              <w:rPr>
+                <w:b/>
+              </w:rPr>
+            </w:rPrChange>
+          </w:rPr>
+          <w:t>) and emphasize the short evolutionary period.</w:t>
+        </w:r>
+        <w:r>
+          <w:rPr>
+            <w:strike/>
+            <w:rPrChange w:id="91" w:author="April Peterson" w:date="2020-05-01T11:41:00Z">
+              <w:rPr/>
+            </w:rPrChange>
+          </w:rPr>
+          <w:t xml:space="preserve"> </w:t>
+        </w:r>
+      </w:ins>
+    </w:p>
+    <w:p>
+      <w:pPr>
+        <w:pStyle w:val="FirstParagraph"/>
+        <w:rPr>
+          <w:ins w:id="92" w:author="April Peterson" w:date="2020-04-25T10:42:00Z"/>
+        </w:rPr>
+      </w:pPr>
+      <w:ins w:id="93" w:author="April Peterson" w:date="2020-04-25T11:31:00Z">
+        <w:r>
+          <w:t>Our results</w:t>
+        </w:r>
+      </w:ins>
+      <w:ins w:id="94" w:author="April Peterson" w:date="2020-05-01T11:41:00Z">
+        <w:r>
+          <w:t xml:space="preserve"> </w:t>
+        </w:r>
+      </w:ins>
+      <w:ins w:id="95" w:author="April Peterson" w:date="2020-05-01T11:42:00Z">
+        <w:r>
+          <w:t xml:space="preserve">emphasize the rapid evolution </w:t>
+        </w:r>
+        <w:r>
+          <w:t xml:space="preserve">and </w:t>
+        </w:r>
+      </w:ins>
+      <w:ins w:id="96" w:author="April Peterson" w:date="2020-04-25T11:31:00Z">
+        <w:r>
+          <w:t>extend previous reports of evolved recombination rates in wild derived strains (</w:t>
+        </w:r>
+      </w:ins>
+      <w:ins w:id="97" w:author="April Peterson" w:date="2020-04-25T11:32:00Z">
+        <w:r>
+          <w:t>Dumont, Forjt</w:t>
+        </w:r>
+      </w:ins>
+      <w:ins w:id="98" w:author="April Peterson" w:date="2020-04-25T11:33:00Z">
+        <w:r>
+          <w:t xml:space="preserve">) by reporting i) </w:t>
+        </w:r>
+      </w:ins>
+      <w:ins w:id="99" w:author="April Peterson" w:date="2020-04-25T11:36:00Z">
+        <w:r>
+          <w:t>framing</w:t>
+        </w:r>
+      </w:ins>
+      <w:ins w:id="100" w:author="April Peterson" w:date="2020-04-25T11:33:00Z">
+        <w:r>
+          <w:t xml:space="preserve"> the recombination rate evolution</w:t>
+        </w:r>
+        <w:r>
+          <w:t xml:space="preserve"> within </w:t>
+        </w:r>
+      </w:ins>
+      <w:ins w:id="101" w:author="April Peterson" w:date="2020-05-01T11:40:00Z">
+        <w:r>
+          <w:t xml:space="preserve">a larger number of strains </w:t>
+        </w:r>
+      </w:ins>
+      <w:ins w:id="102" w:author="April Peterson" w:date="2020-04-25T11:33:00Z">
+        <w:r>
+          <w:t xml:space="preserve">and ii) </w:t>
+        </w:r>
+      </w:ins>
+      <w:ins w:id="103" w:author="April Peterson" w:date="2020-05-01T11:40:00Z">
+        <w:r>
+          <w:t xml:space="preserve">adding female-specific data for more strains (which historically have less </w:t>
+        </w:r>
+      </w:ins>
+      <w:ins w:id="104" w:author="April Peterson" w:date="2020-05-01T11:41:00Z">
+        <w:r>
+          <w:t>empirical</w:t>
+        </w:r>
+      </w:ins>
+      <w:ins w:id="105" w:author="April Peterson" w:date="2020-05-01T11:40:00Z">
+        <w:r>
+          <w:t xml:space="preserve"> </w:t>
+        </w:r>
+      </w:ins>
+      <w:ins w:id="106" w:author="April Peterson" w:date="2020-05-01T11:41:00Z">
+        <w:r>
+          <w:t>results).</w:t>
+        </w:r>
+      </w:ins>
+      <w:ins w:id="107" w:author="April Peterson" w:date="2020-04-25T11:34:00Z">
+        <w:r>
+          <w:t xml:space="preserve">  </w:t>
+        </w:r>
+      </w:ins>
+      <w:ins w:id="108" w:author="April Peterson" w:date="2020-04-25T10:42:00Z">
         <w:r>
           <w:t>Whether these instances of evolution of genome-wide recombination rates are due to independent events or segregating genetic variation within house mouse subspecies requires further study</w:t>
         </w:r>
@@ -1093,25 +1270,7 @@
           <w:rPr>
             <w:u w:val="single"/>
           </w:rPr>
-          <w:t xml:space="preserve">. </w:t>
-        </w:r>
-        <w:commentRangeStart w:id="80"/>
-        <w:r>
-          <w:rPr>
-            <w:u w:val="single"/>
-          </w:rPr>
-          <w:t>Regardless, the faster male evolution in genome-wide recombination rates suggests that even for species in female biased heterochiasmy species, selecting for higher male specific genome wide recombination rates may be the most effective way to increase the sex-averaged recombination rate for a genetic background. This insight could be important for animal breeding programs (Battagin et al. 2016).</w:t>
-        </w:r>
-        <w:commentRangeEnd w:id="80"/>
-        <w:r>
-          <w:rPr>
-            <w:u w:val="single"/>
-          </w:rPr>
-          <w:commentReference w:id="80"/>
-        </w:r>
-        <w:commentRangeEnd w:id="59"/>
-        <w:r>
-          <w:commentReference w:id="59"/>
+          <w:t>. Regardless, the faster male evolution in genome-wide recombination rates suggests that even for species in female biased heterochiasmy species, selecting for higher male specific genome wide recombination rates may be the most effective way to increase the sex-averaged recombination rate for a genetic background. This insight could be important for animal breeding programs (Battagin et al. 2016).</w:t>
         </w:r>
       </w:ins>
     </w:p>
@@ -1119,7 +1278,7 @@
       <w:pPr>
         <w:pStyle w:val="FirstParagraph"/>
         <w:rPr>
-          <w:ins w:id="81" w:author="April Peterson" w:date="2020-04-25T10:42:00Z"/>
+          <w:ins w:id="109" w:author="April Peterson" w:date="2020-04-25T10:42:00Z"/>
         </w:rPr>
       </w:pPr>
     </w:p>
@@ -1127,507 +1286,536 @@
       <w:pPr>
         <w:pStyle w:val="FirstParagraph"/>
         <w:rPr>
-          <w:ins w:id="82" w:author="April Peterson" w:date="2020-04-25T10:42:00Z"/>
+          <w:ins w:id="110" w:author="April Peterson" w:date="2020-04-25T10:42:00Z"/>
         </w:rPr>
       </w:pPr>
     </w:p>
     <w:p>
       <w:pPr>
         <w:pStyle w:val="FirstParagraph"/>
-      </w:pPr>
-      <w:commentRangeStart w:id="83"/>
-      <w:commentRangeStart w:id="84"/>
-      <w:r>
+        <w:rPr>
+          <w:strike/>
+          <w:rPrChange w:id="111" w:author="April Peterson" w:date="2020-05-01T11:43:00Z">
+            <w:rPr/>
+          </w:rPrChange>
+        </w:rPr>
+      </w:pPr>
+      <w:commentRangeStart w:id="112"/>
+      <w:commentRangeStart w:id="113"/>
+      <w:r>
+        <w:rPr>
+          <w:strike/>
+          <w:rPrChange w:id="114" w:author="April Peterson" w:date="2020-05-01T11:43:00Z">
+            <w:rPr/>
+          </w:rPrChange>
+        </w:rPr>
         <w:t>The direction of heterochiasmy under the two locus modifier model is dependent on female specific recombination modifier suppresses or increases recombination, if the modifier is linked to the driving locus, and the meiotic stage (reduction or equatorial division) when the driver acts (see Table 1 of Brandvain and Coop (2012)).</w:t>
       </w:r>
-      <w:commentRangeEnd w:id="83"/>
+      <w:commentRangeEnd w:id="112"/>
       <w:r>
         <w:rPr>
           <w:rStyle w:val="CommentReference"/>
-        </w:rPr>
-        <w:commentReference w:id="83"/>
-      </w:r>
-      <w:commentRangeEnd w:id="84"/>
-      <w:r>
-        <w:rPr>
-          <w:rStyle w:val="CommentReference"/>
-        </w:rPr>
-        <w:commentReference w:id="84"/>
-      </w:r>
-    </w:p>
-    <w:p>
-      <w:pPr>
-        <w:pStyle w:val="BodyText"/>
-      </w:pPr>
-      <w:r>
-        <w:t xml:space="preserve">Under the spindle based model, faster male evolution of the genome wide recombination rate, is primarily driven by a </w:t>
-      </w:r>
-      <w:commentRangeStart w:id="85"/>
-      <w:commentRangeStart w:id="86"/>
-      <w:del w:id="87" w:author="April Peterson" w:date="2020-04-25T11:05:00Z">
-        <w:r>
-          <w:delText xml:space="preserve">more </w:delText>
-        </w:r>
-      </w:del>
-      <w:r>
-        <w:t xml:space="preserve">efficient </w:t>
-      </w:r>
-      <w:commentRangeEnd w:id="85"/>
-      <w:r>
-        <w:rPr>
-          <w:rStyle w:val="CommentReference"/>
-        </w:rPr>
-        <w:commentReference w:id="85"/>
-      </w:r>
-      <w:commentRangeEnd w:id="86"/>
-      <w:r>
-        <w:rPr>
-          <w:rStyle w:val="CommentReference"/>
-        </w:rPr>
-        <w:commentReference w:id="86"/>
-      </w:r>
-      <w:r>
-        <w:t xml:space="preserve">spindle assembly checkpoint (SAC) acting on chromosome structures at metaphase I alignment.  The SAC prevents </w:t>
-      </w:r>
-      <w:del w:id="88" w:author="April Peterson" w:date="2020-04-25T11:39:00Z">
-        <w:r>
-          <w:delText>anueploidy</w:delText>
-        </w:r>
-      </w:del>
-      <w:ins w:id="89" w:author="April Peterson" w:date="2020-04-25T11:39:00Z">
-        <w:r>
-          <w:t>aneuploidy</w:t>
-        </w:r>
-      </w:ins>
-      <w:r>
-        <w:t xml:space="preserve"> by ensuring all bivalents are correctly attached to the </w:t>
-      </w:r>
-      <w:del w:id="90" w:author="April Peterson" w:date="2020-04-25T11:39:00Z">
-        <w:r>
-          <w:delText>microtubulue</w:delText>
-        </w:r>
-      </w:del>
-      <w:ins w:id="91" w:author="April Peterson" w:date="2020-04-25T11:39:00Z">
-        <w:r>
-          <w:t>microtubule</w:t>
-        </w:r>
-      </w:ins>
-      <w:r>
-        <w:t>, (bi-orientated) spindle before starting the metaphase-to-anaphase transition ((Lane and Kauppi 2019), subramanian and Hochwagen , J. Dumont and Desai (2012)).</w:t>
-      </w:r>
-    </w:p>
-    <w:p>
-      <w:pPr>
-        <w:pStyle w:val="BodyText"/>
-        <w:rPr>
-          <w:ins w:id="92" w:author="April Peterson" w:date="2020-04-25T11:07:00Z"/>
-        </w:rPr>
-      </w:pPr>
-      <w:r>
-        <w:t xml:space="preserve">A stable chromosome structure requires, i) kinetochores attached to opposite poles of the cells and ii) at least one crossover to create tension across a proportion of sister cohesion (Lane and Kauppi 2019). </w:t>
-      </w:r>
-      <w:ins w:id="93" w:author="April Peterson" w:date="2020-04-25T10:59:00Z">
-        <w:r>
-          <w:t>Genetic variants will be selected in a manner to optimize the process of bi-orientation</w:t>
-        </w:r>
-      </w:ins>
-      <w:ins w:id="94" w:author="April Peterson" w:date="2020-04-25T11:02:00Z">
-        <w:r>
-          <w:t xml:space="preserve"> and prevent SAC from delaying cell cycle or triggering apoptosis.</w:t>
-        </w:r>
-      </w:ins>
-      <w:ins w:id="95" w:author="April Peterson" w:date="2020-04-25T11:17:00Z">
-        <w:r>
-          <w:t xml:space="preserve"> </w:t>
-        </w:r>
-      </w:ins>
-      <w:ins w:id="96" w:author="April Peterson" w:date="2020-04-25T11:16:00Z">
-        <w:r>
-          <w:t xml:space="preserve">Multiple lines of evidence indicate that the effectiveness of SAC in spermatogenesis is greater compared to oogenesis (Lane and Kauppi 2019), Subrahman)  -- which are </w:t>
-        </w:r>
-        <w:r>
-          <w:lastRenderedPageBreak/>
-          <w:t>connected to conserved features of gametogenesis; centrosome spindle (So et al. (2019), J. Dumont and Desai (2012)) and cell volume (Kyogoku and Kitajima 2017).</w:t>
-        </w:r>
-      </w:ins>
-    </w:p>
-    <w:p>
-      <w:pPr>
-        <w:pStyle w:val="BodyText"/>
-        <w:rPr>
-          <w:ins w:id="97" w:author="April Peterson" w:date="2020-04-25T09:14:00Z"/>
-          <w:b/>
-          <w:rPrChange w:id="98" w:author="April Peterson" w:date="2020-04-25T11:17:00Z">
+          <w:strike/>
+          <w:rPrChange w:id="115" w:author="April Peterson" w:date="2020-05-01T11:43:00Z">
             <w:rPr>
-              <w:ins w:id="99" w:author="April Peterson" w:date="2020-04-25T09:14:00Z"/>
+              <w:rStyle w:val="CommentReference"/>
             </w:rPr>
           </w:rPrChange>
         </w:rPr>
-      </w:pPr>
-      <w:commentRangeStart w:id="100"/>
-      <w:ins w:id="101" w:author="April Peterson" w:date="2020-04-25T11:08:00Z">
+        <w:commentReference w:id="112"/>
+      </w:r>
+      <w:commentRangeEnd w:id="113"/>
+      <w:r>
+        <w:rPr>
+          <w:rStyle w:val="CommentReference"/>
+          <w:strike/>
+          <w:rPrChange w:id="116" w:author="April Peterson" w:date="2020-05-01T11:43:00Z">
+            <w:rPr>
+              <w:rStyle w:val="CommentReference"/>
+            </w:rPr>
+          </w:rPrChange>
+        </w:rPr>
+        <w:commentReference w:id="113"/>
+      </w:r>
+    </w:p>
+    <w:p>
+      <w:pPr>
+        <w:pStyle w:val="BodyText"/>
+      </w:pPr>
+      <w:r>
+        <w:t xml:space="preserve">Under the spindle based model, faster male evolution of the genome wide recombination rate, is primarily driven by a </w:t>
+      </w:r>
+      <w:commentRangeStart w:id="117"/>
+      <w:commentRangeStart w:id="118"/>
+      <w:del w:id="119" w:author="April Peterson" w:date="2020-04-25T11:05:00Z">
+        <w:r>
+          <w:delText xml:space="preserve">more </w:delText>
+        </w:r>
+      </w:del>
+      <w:r>
+        <w:t xml:space="preserve">efficient </w:t>
+      </w:r>
+      <w:commentRangeEnd w:id="117"/>
+      <w:r>
+        <w:rPr>
+          <w:rStyle w:val="CommentReference"/>
+        </w:rPr>
+        <w:commentReference w:id="117"/>
+      </w:r>
+      <w:commentRangeEnd w:id="118"/>
+      <w:r>
+        <w:rPr>
+          <w:rStyle w:val="CommentReference"/>
+        </w:rPr>
+        <w:commentReference w:id="118"/>
+      </w:r>
+      <w:r>
+        <w:t xml:space="preserve">spindle assembly checkpoint (SAC) acting on chromosome structures at metaphase I alignment.  The SAC prevents </w:t>
+      </w:r>
+      <w:del w:id="120" w:author="April Peterson" w:date="2020-04-25T11:39:00Z">
+        <w:r>
+          <w:delText>anueploidy</w:delText>
+        </w:r>
+      </w:del>
+      <w:ins w:id="121" w:author="April Peterson" w:date="2020-04-25T11:39:00Z">
+        <w:r>
+          <w:t>aneuploidy</w:t>
+        </w:r>
+      </w:ins>
+      <w:r>
+        <w:t xml:space="preserve"> by ensuring all bivalents are correctly attached to the </w:t>
+      </w:r>
+      <w:del w:id="122" w:author="April Peterson" w:date="2020-04-25T11:39:00Z">
+        <w:r>
+          <w:delText>microtubulue</w:delText>
+        </w:r>
+      </w:del>
+      <w:ins w:id="123" w:author="April Peterson" w:date="2020-04-25T11:39:00Z">
+        <w:r>
+          <w:t>microtubule</w:t>
+        </w:r>
+      </w:ins>
+      <w:ins w:id="124" w:author="April Peterson" w:date="2020-05-01T11:50:00Z">
+        <w:r>
+          <w:t xml:space="preserve"> </w:t>
+        </w:r>
+        <w:r>
+          <w:t>spindle</w:t>
+        </w:r>
+      </w:ins>
+      <w:r>
+        <w:t xml:space="preserve">, (bi-orientated) </w:t>
+      </w:r>
+      <w:del w:id="125" w:author="April Peterson" w:date="2020-05-01T11:50:00Z">
+        <w:r>
+          <w:lastRenderedPageBreak/>
+          <w:delText xml:space="preserve">spindle </w:delText>
+        </w:r>
+      </w:del>
+      <w:r>
+        <w:t>before starting the metaphase-to-anaphase transition ((Lane and Kauppi 2019), subramanian and Hochwagen , J. Dumont and Desai (2012)).</w:t>
+      </w:r>
+    </w:p>
+    <w:p>
+      <w:pPr>
+        <w:pStyle w:val="BodyText"/>
+        <w:rPr>
+          <w:ins w:id="126" w:author="April Peterson" w:date="2020-04-25T11:07:00Z"/>
+        </w:rPr>
+      </w:pPr>
+      <w:r>
+        <w:t xml:space="preserve">A stable chromosome structure requires, i) kinetochores attached to opposite poles of the cells and ii) at least one crossover to create tension across a proportion of sister cohesion (Lane and Kauppi 2019). </w:t>
+      </w:r>
+      <w:ins w:id="127" w:author="April Peterson" w:date="2020-04-25T10:59:00Z">
+        <w:r>
+          <w:t>Genetic variants will be selected in a manner to optimize the process of bi-orientation</w:t>
+        </w:r>
+      </w:ins>
+      <w:ins w:id="128" w:author="April Peterson" w:date="2020-04-25T11:02:00Z">
+        <w:r>
+          <w:t xml:space="preserve"> and prevent SAC from delaying cell cycle or triggering apoptosis.</w:t>
+        </w:r>
+      </w:ins>
+      <w:ins w:id="129" w:author="April Peterson" w:date="2020-04-25T11:17:00Z">
+        <w:r>
+          <w:t xml:space="preserve"> </w:t>
+        </w:r>
+      </w:ins>
+      <w:ins w:id="130" w:author="April Peterson" w:date="2020-04-25T11:16:00Z">
+        <w:r>
+          <w:t>Multiple lines of evidence indicate that the effectiveness of SAC in spermatogenesis is greater compared to oogenesis (La</w:t>
+        </w:r>
+        <w:r>
+          <w:t xml:space="preserve">ne and Kauppi 2019), Subrahman), </w:t>
+        </w:r>
+        <w:r>
+          <w:t>which are connected to conserved features of gametogenesis; centrosome spindle (So et al. (2019), J. Dumont and Desai (2012)) and cell volume (Kyogoku and Kitajima 2017).</w:t>
+        </w:r>
+      </w:ins>
+    </w:p>
+    <w:p>
+      <w:pPr>
+        <w:pStyle w:val="BodyText"/>
+        <w:rPr>
+          <w:ins w:id="131" w:author="April Peterson" w:date="2020-05-01T12:06:00Z"/>
+          <w:b/>
+        </w:rPr>
+      </w:pPr>
+      <w:ins w:id="132" w:author="April Peterson" w:date="2020-04-25T11:08:00Z">
         <w:r>
           <w:rPr>
             <w:b/>
-            <w:rPrChange w:id="102" w:author="April Peterson" w:date="2020-04-25T11:17:00Z">
+            <w:rPrChange w:id="133" w:author="April Peterson" w:date="2020-04-25T11:17:00Z">
               <w:rPr/>
             </w:rPrChange>
           </w:rPr>
-          <w:t xml:space="preserve">The stronger </w:t>
-        </w:r>
-      </w:ins>
-      <w:ins w:id="103" w:author="April Peterson" w:date="2020-04-25T11:11:00Z">
+          <w:t xml:space="preserve">The </w:t>
+        </w:r>
+      </w:ins>
+      <w:ins w:id="134" w:author="April Peterson" w:date="2020-05-01T11:26:00Z">
         <w:r>
           <w:rPr>
             <w:b/>
-            <w:rPrChange w:id="104" w:author="April Peterson" w:date="2020-04-25T11:17:00Z">
+          </w:rPr>
+          <w:t xml:space="preserve">more stringent </w:t>
+        </w:r>
+      </w:ins>
+      <w:ins w:id="135" w:author="April Peterson" w:date="2020-04-25T11:08:00Z">
+        <w:r>
+          <w:rPr>
+            <w:b/>
+            <w:rPrChange w:id="136" w:author="April Peterson" w:date="2020-04-25T11:17:00Z">
               <w:rPr/>
             </w:rPrChange>
           </w:rPr>
-          <w:t>stringency</w:t>
-        </w:r>
-      </w:ins>
-      <w:ins w:id="105" w:author="April Peterson" w:date="2020-04-25T11:08:00Z">
+          <w:t>SAC in spermatogenesis will be more effec</w:t>
+        </w:r>
+      </w:ins>
+      <w:ins w:id="137" w:author="April Peterson" w:date="2020-04-25T11:09:00Z">
         <w:r>
           <w:rPr>
             <w:b/>
-            <w:rPrChange w:id="106" w:author="April Peterson" w:date="2020-04-25T11:17:00Z">
+            <w:rPrChange w:id="138" w:author="April Peterson" w:date="2020-04-25T11:17:00Z">
               <w:rPr/>
             </w:rPrChange>
           </w:rPr>
-          <w:t xml:space="preserve"> of the SAC in spermatogenesis will be more effec</w:t>
-        </w:r>
-      </w:ins>
-      <w:ins w:id="107" w:author="April Peterson" w:date="2020-04-25T11:09:00Z">
+          <w:t>tive at r</w:t>
+        </w:r>
         <w:r>
           <w:rPr>
             <w:b/>
-            <w:rPrChange w:id="108" w:author="April Peterson" w:date="2020-04-25T11:17:00Z">
-              <w:rPr/>
-            </w:rPrChange>
           </w:rPr>
-          <w:t xml:space="preserve">tive at removing genetic variants which – trigger the sac / </w:t>
-        </w:r>
-      </w:ins>
-      <w:ins w:id="109" w:author="April Peterson" w:date="2020-04-25T11:11:00Z">
+          <w:t xml:space="preserve">emoving genetic variants which </w:t>
+        </w:r>
+      </w:ins>
+      <w:ins w:id="139" w:author="April Peterson" w:date="2020-04-25T11:11:00Z">
         <w:r>
           <w:rPr>
             <w:b/>
-            <w:rPrChange w:id="110" w:author="April Peterson" w:date="2020-04-25T11:17:00Z">
+            <w:rPrChange w:id="140" w:author="April Peterson" w:date="2020-04-25T11:17:00Z">
               <w:rPr/>
             </w:rPrChange>
           </w:rPr>
           <w:t>interfere</w:t>
         </w:r>
       </w:ins>
-      <w:ins w:id="111" w:author="April Peterson" w:date="2020-04-25T11:09:00Z">
+      <w:ins w:id="141" w:author="April Peterson" w:date="2020-04-25T11:09:00Z">
         <w:r>
           <w:rPr>
             <w:b/>
-            <w:rPrChange w:id="112" w:author="April Peterson" w:date="2020-04-25T11:17:00Z">
+          </w:rPr>
+          <w:t xml:space="preserve"> with bi-</w:t>
+        </w:r>
+      </w:ins>
+      <w:ins w:id="142" w:author="April Peterson" w:date="2020-05-01T12:15:00Z">
+        <w:r>
+          <w:rPr>
+            <w:b/>
+          </w:rPr>
+          <w:t>orientation compared</w:t>
+        </w:r>
+      </w:ins>
+      <w:ins w:id="143" w:author="April Peterson" w:date="2020-04-25T11:09:00Z">
+        <w:r>
+          <w:rPr>
+            <w:b/>
+            <w:rPrChange w:id="144" w:author="April Peterson" w:date="2020-04-25T11:17:00Z">
               <w:rPr/>
             </w:rPrChange>
           </w:rPr>
-          <w:t xml:space="preserve"> with bi-orientation  -- compared to females</w:t>
-        </w:r>
-      </w:ins>
-      <w:ins w:id="113" w:author="April Peterson" w:date="2020-04-25T11:15:00Z">
+          <w:t xml:space="preserve"> to females</w:t>
+        </w:r>
+      </w:ins>
+      <w:ins w:id="145" w:author="April Peterson" w:date="2020-04-25T11:15:00Z">
         <w:r>
           <w:rPr>
             <w:b/>
-            <w:rPrChange w:id="114" w:author="April Peterson" w:date="2020-04-25T11:17:00Z">
+            <w:rPrChange w:id="146" w:author="April Peterson" w:date="2020-04-25T11:17:00Z">
               <w:rPr/>
             </w:rPrChange>
           </w:rPr>
           <w:t xml:space="preserve">. </w:t>
         </w:r>
       </w:ins>
-      <w:ins w:id="115" w:author="April Peterson" w:date="2020-04-25T11:10:00Z">
-        <w:r>
-          <w:rPr>
-            <w:b/>
-            <w:rPrChange w:id="116" w:author="April Peterson" w:date="2020-04-25T11:17:00Z">
-              <w:rPr/>
-            </w:rPrChange>
-          </w:rPr>
-          <w:t xml:space="preserve">This dynamic can give rise / produce sex-specific patterns.  –result in sexual antagonism </w:t>
-        </w:r>
-      </w:ins>
-      <w:ins w:id="117" w:author="April Peterson" w:date="2020-04-25T11:11:00Z">
-        <w:r>
-          <w:rPr>
-            <w:b/>
-            <w:rPrChange w:id="118" w:author="April Peterson" w:date="2020-04-25T11:17:00Z">
-              <w:rPr/>
-            </w:rPrChange>
-          </w:rPr>
-          <w:t>–</w:t>
-        </w:r>
-      </w:ins>
-      <w:ins w:id="119" w:author="April Peterson" w:date="2020-04-25T11:10:00Z">
-        <w:r>
-          <w:rPr>
-            <w:b/>
-            <w:rPrChange w:id="120" w:author="April Peterson" w:date="2020-04-25T11:17:00Z">
-              <w:rPr/>
-            </w:rPrChange>
-          </w:rPr>
-          <w:t xml:space="preserve"> which </w:t>
-        </w:r>
-      </w:ins>
-      <w:ins w:id="121" w:author="April Peterson" w:date="2020-04-25T11:11:00Z">
-        <w:r>
-          <w:rPr>
-            <w:b/>
-            <w:rPrChange w:id="122" w:author="April Peterson" w:date="2020-04-25T11:17:00Z">
-              <w:rPr/>
-            </w:rPrChange>
-          </w:rPr>
-          <w:t>is resolved with sex-specific</w:t>
-        </w:r>
-      </w:ins>
-      <w:commentRangeEnd w:id="100"/>
-      <w:ins w:id="123" w:author="April Peterson" w:date="2020-04-25T11:17:00Z">
-        <w:r>
-          <w:rPr>
-            <w:rStyle w:val="CommentReference"/>
-          </w:rPr>
-          <w:commentReference w:id="100"/>
-        </w:r>
-      </w:ins>
-      <w:ins w:id="124" w:author="April Peterson" w:date="2020-04-25T11:11:00Z">
-        <w:r>
-          <w:rPr>
-            <w:b/>
-            <w:rPrChange w:id="125" w:author="April Peterson" w:date="2020-04-25T11:17:00Z">
-              <w:rPr/>
-            </w:rPrChange>
-          </w:rPr>
+    </w:p>
+    <w:p>
+      <w:pPr>
+        <w:pStyle w:val="BodyText"/>
+        <w:rPr>
+          <w:ins w:id="147" w:author="April Peterson" w:date="2020-05-01T12:06:00Z"/>
+          <w:strike/>
+          <w:rPrChange w:id="148" w:author="April Peterson" w:date="2020-05-01T12:14:00Z">
+            <w:rPr>
+              <w:ins w:id="149" w:author="April Peterson" w:date="2020-05-01T12:06:00Z"/>
+            </w:rPr>
+          </w:rPrChange>
+        </w:rPr>
+      </w:pPr>
+      <w:commentRangeStart w:id="150"/>
+      <w:r>
+        <w:rPr>
+          <w:strike/>
+          <w:rPrChange w:id="151" w:author="April Peterson" w:date="2020-05-01T12:14:00Z">
+            <w:rPr/>
+          </w:rPrChange>
+        </w:rPr>
+        <w:t>This model nominates conserved differences in in the</w:t>
+      </w:r>
+    </w:p>
+    <w:p>
+      <w:pPr>
+        <w:pStyle w:val="BodyText"/>
+      </w:pPr>
+      <w:ins w:id="152" w:author="April Peterson" w:date="2020-05-01T12:06:00Z">
+        <w:r>
+          <w:t xml:space="preserve">This dynamic can give rise to sex-specific genetic variants which </w:t>
+        </w:r>
+      </w:ins>
+      <w:ins w:id="153" w:author="April Peterson" w:date="2020-05-01T12:07:00Z">
+        <w:r>
+          <w:t xml:space="preserve">in turn can result in </w:t>
+        </w:r>
+      </w:ins>
+      <w:r>
+        <w:rPr>
+          <w:strike/>
+          <w:rPrChange w:id="154" w:author="April Peterson" w:date="2020-05-01T12:07:00Z">
+            <w:rPr/>
+          </w:rPrChange>
+        </w:rPr>
+        <w:t xml:space="preserve"> </w:t>
+      </w:r>
+      <w:r>
+        <w:rPr>
+          <w:b/>
+          <w:strike/>
+          <w:rPrChange w:id="155" w:author="April Peterson" w:date="2020-05-01T12:07:00Z">
+            <w:rPr/>
+          </w:rPrChange>
+        </w:rPr>
+        <w:t>context of meiosis between males and females as the primary source of</w:t>
+      </w:r>
+      <w:r>
+        <w:rPr>
+          <w:b/>
+          <w:rPrChange w:id="156" w:author="April Peterson" w:date="2020-05-01T12:06:00Z">
+            <w:rPr/>
+          </w:rPrChange>
+        </w:rPr>
+        <w:t xml:space="preserve"> distinct evolutionary trajectories in genome wide recombination rates</w:t>
+      </w:r>
+      <w:r>
+        <w:t>.</w:t>
+      </w:r>
+      <w:commentRangeEnd w:id="150"/>
+      <w:r>
+        <w:rPr>
+          <w:rStyle w:val="CommentReference"/>
+        </w:rPr>
+        <w:commentReference w:id="150"/>
+      </w:r>
+    </w:p>
+    <w:p>
+      <w:pPr>
+        <w:pStyle w:val="Heading3"/>
+      </w:pPr>
+      <w:bookmarkStart w:id="157" w:name="conservation-in-sexual-dimorphism-in-bet"/>
+      <w:bookmarkStart w:id="158" w:name="_Toc37934354"/>
+      <w:bookmarkEnd w:id="157"/>
+      <w:r>
+        <w:t>Conservation in sexual dimorphism in between cell variation in crossover number</w:t>
+      </w:r>
+      <w:bookmarkEnd w:id="158"/>
+      <w:ins w:id="159" w:author="April Peterson" w:date="2020-04-25T11:04:00Z">
+        <w:r>
+          <w:t xml:space="preserve"> (cite Lenzi et al)</w:t>
+        </w:r>
+      </w:ins>
+    </w:p>
+    <w:p>
+      <w:pPr>
+        <w:pStyle w:val="FirstParagraph"/>
+        <w:rPr>
+          <w:ins w:id="160" w:author="April Peterson" w:date="2020-04-25T10:41:00Z"/>
+        </w:rPr>
+      </w:pPr>
+      <w:ins w:id="161" w:author="April Peterson" w:date="2020-05-01T12:24:00Z">
+        <w:r>
+          <w:t xml:space="preserve">Regardless of whether these hypotheses are true, </w:t>
+        </w:r>
+      </w:ins>
+      <w:ins w:id="162" w:author="April Peterson" w:date="2020-05-01T12:19:00Z">
+        <w:r>
+          <w:t xml:space="preserve">Our observations of between cell variation fail to support a basic prediction of (the relationship between mean and variance) a higher mean will be </w:t>
+        </w:r>
+      </w:ins>
+      <w:ins w:id="163" w:author="April Peterson" w:date="2020-05-01T12:22:00Z">
+        <w:r>
+          <w:t>associated</w:t>
+        </w:r>
+      </w:ins>
+      <w:ins w:id="164" w:author="April Peterson" w:date="2020-05-01T12:19:00Z">
+        <w:r>
+          <w:t xml:space="preserve"> with a higher variance.</w:t>
+        </w:r>
+      </w:ins>
+      <w:ins w:id="165" w:author="April Peterson" w:date="2020-05-01T12:21:00Z">
+        <w:r>
           <w:t xml:space="preserve"> </w:t>
         </w:r>
       </w:ins>
-    </w:p>
-    <w:p>
-      <w:pPr>
-        <w:pStyle w:val="BodyText"/>
-      </w:pPr>
-      <w:r>
-        <w:t>This model nominates conserved differences in in the context of meiosis between males and females as the primary source of distinct evolutionary trajectories in genome wide recombination rates.</w:t>
-      </w:r>
-    </w:p>
-    <w:p>
-      <w:pPr>
-        <w:pStyle w:val="Heading3"/>
-      </w:pPr>
-      <w:bookmarkStart w:id="126" w:name="conservation-in-sexual-dimorphism-in-bet"/>
-      <w:bookmarkStart w:id="127" w:name="_Toc37934354"/>
-      <w:bookmarkEnd w:id="126"/>
-      <w:r>
-        <w:t>Conservation in sexual dimorphism in between cell variation in crossover number</w:t>
-      </w:r>
-      <w:bookmarkEnd w:id="127"/>
-      <w:ins w:id="128" w:author="April Peterson" w:date="2020-04-25T11:04:00Z">
-        <w:r>
-          <w:t xml:space="preserve"> (cite Lenzi et al)</w:t>
-        </w:r>
-      </w:ins>
-    </w:p>
-    <w:p>
-      <w:pPr>
-        <w:pStyle w:val="FirstParagraph"/>
-        <w:rPr>
-          <w:ins w:id="129" w:author="April Peterson" w:date="2020-04-25T11:44:00Z"/>
-        </w:rPr>
-      </w:pPr>
-      <w:ins w:id="130" w:author="April Peterson" w:date="2020-04-25T11:40:00Z">
-        <w:r>
-          <w:t xml:space="preserve">&lt; </w:t>
-        </w:r>
-      </w:ins>
-      <w:ins w:id="131" w:author="April Peterson" w:date="2020-04-25T11:43:00Z">
-        <w:r>
-          <w:t xml:space="preserve">what’s the specific contribution?  </w:t>
-        </w:r>
-      </w:ins>
-      <w:ins w:id="132" w:author="April Peterson" w:date="2020-04-25T11:41:00Z">
-        <w:r>
-          <w:t>how do results expand existing knowledge?</w:t>
-        </w:r>
-      </w:ins>
-      <w:ins w:id="133" w:author="April Peterson" w:date="2020-04-25T11:40:00Z">
+      <w:ins w:id="166" w:author="April Peterson" w:date="2020-05-01T12:20:00Z">
+        <w:r>
+          <w:t xml:space="preserve">Across all strains, including the </w:t>
+        </w:r>
+      </w:ins>
+      <w:ins w:id="167" w:author="April Peterson" w:date="2020-05-01T12:19:00Z">
+        <w:r>
+          <w:t>high-recombining strains, musc^</w:t>
+        </w:r>
+      </w:ins>
+      <w:ins w:id="168" w:author="April Peterson" w:date="2020-05-01T12:20:00Z">
+        <w:r>
+          <w:t>PWD</w:t>
+        </w:r>
+      </w:ins>
+      <w:ins w:id="169" w:author="April Peterson" w:date="2020-05-01T12:19:00Z">
+        <w:r>
+          <w:t>^</w:t>
+        </w:r>
+      </w:ins>
+      <w:ins w:id="170" w:author="April Peterson" w:date="2020-05-01T12:20:00Z">
+        <w:r>
+          <w:t xml:space="preserve">, musc^SKIVE^ and mol^MSM^, females </w:t>
+        </w:r>
+      </w:ins>
+      <w:ins w:id="171" w:author="April Peterson" w:date="2020-05-01T12:21:00Z">
+        <w:r>
+          <w:t>consistently</w:t>
+        </w:r>
+      </w:ins>
+      <w:ins w:id="172" w:author="April Peterson" w:date="2020-05-01T12:20:00Z">
         <w:r>
           <w:t xml:space="preserve"> </w:t>
         </w:r>
       </w:ins>
-      <w:ins w:id="134" w:author="April Peterson" w:date="2020-04-25T11:44:00Z">
-        <w:r>
-          <w:t xml:space="preserve">Greater mean would have greater variance </w:t>
-        </w:r>
-      </w:ins>
-      <w:ins w:id="135" w:author="April Peterson" w:date="2020-04-25T11:40:00Z">
-        <w:r>
-          <w:t xml:space="preserve">&gt; </w:t>
-        </w:r>
-      </w:ins>
-    </w:p>
-    <w:p>
-      <w:pPr>
-        <w:pStyle w:val="FirstParagraph"/>
-        <w:rPr>
-          <w:ins w:id="136" w:author="April Peterson" w:date="2020-04-25T11:47:00Z"/>
-        </w:rPr>
-      </w:pPr>
-      <w:ins w:id="137" w:author="April Peterson" w:date="2020-04-25T11:44:00Z">
-        <w:r>
-          <w:t xml:space="preserve">The evolution of </w:t>
-        </w:r>
-      </w:ins>
-      <w:ins w:id="138" w:author="April Peterson" w:date="2020-04-25T11:45:00Z">
-        <w:r>
-          <w:t xml:space="preserve">mean MLH1 per cell – could predict a larger variance (because math) – we do not observe this prediction (in MSM and PWD). </w:t>
-        </w:r>
-      </w:ins>
-      <w:ins w:id="139" w:author="April Peterson" w:date="2020-04-25T11:46:00Z">
-        <w:r>
-          <w:t xml:space="preserve">  &lt; instead, the degree of variance is consistently </w:t>
-        </w:r>
-      </w:ins>
-      <w:ins w:id="140" w:author="April Peterson" w:date="2020-04-25T11:47:00Z">
-        <w:r>
-          <w:t>sexually</w:t>
-        </w:r>
-      </w:ins>
-      <w:ins w:id="141" w:author="April Peterson" w:date="2020-04-25T11:46:00Z">
-        <w:r>
-          <w:t xml:space="preserve"> dimorphic</w:t>
-        </w:r>
-      </w:ins>
-      <w:ins w:id="142" w:author="April Peterson" w:date="2020-04-25T12:12:00Z">
+      <w:ins w:id="173" w:author="April Peterson" w:date="2020-05-01T12:21:00Z">
+        <w:r>
+          <w:t>have higher between cell variance for crossover count.</w:t>
+        </w:r>
+      </w:ins>
+      <w:ins w:id="174" w:author="April Peterson" w:date="2020-05-01T12:26:00Z">
         <w:r>
           <w:t xml:space="preserve"> </w:t>
         </w:r>
       </w:ins>
-      <w:ins w:id="143" w:author="April Peterson" w:date="2020-04-25T12:13:00Z">
-        <w:r>
-          <w:t>–</w:t>
-        </w:r>
-      </w:ins>
-      <w:ins w:id="144" w:author="April Peterson" w:date="2020-04-25T12:12:00Z">
+      <w:ins w:id="175" w:author="April Peterson" w:date="2020-05-01T12:25:00Z">
+        <w:r>
+          <w:t>These results add to</w:t>
+        </w:r>
+      </w:ins>
+      <w:ins w:id="176" w:author="April Peterson" w:date="2020-05-01T12:15:00Z">
+        <w:r>
+          <w:t xml:space="preserve"> prev</w:t>
+        </w:r>
+      </w:ins>
+      <w:ins w:id="177" w:author="April Peterson" w:date="2020-05-01T12:25:00Z">
+        <w:r>
+          <w:t>ious</w:t>
+        </w:r>
+      </w:ins>
+      <w:ins w:id="178" w:author="April Peterson" w:date="2020-05-01T12:15:00Z">
         <w:r>
           <w:t xml:space="preserve"> </w:t>
         </w:r>
       </w:ins>
-      <w:ins w:id="145" w:author="April Peterson" w:date="2020-04-25T12:13:00Z">
-        <w:r>
-          <w:t>increased variance in crossovers, and precurors/other proteins in pathway&gt;</w:t>
-        </w:r>
-      </w:ins>
-      <w:ins w:id="146" w:author="April Peterson" w:date="2020-04-25T11:46:00Z">
+      <w:ins w:id="179" w:author="April Peterson" w:date="2020-05-01T12:25:00Z">
+        <w:r>
+          <w:t xml:space="preserve">findings in mice and humans </w:t>
+        </w:r>
+      </w:ins>
+      <w:ins w:id="180" w:author="April Peterson" w:date="2020-05-01T12:15:00Z">
+        <w:r>
+          <w:t>that oogenesis has inc</w:t>
+        </w:r>
+        <w:r>
+          <w:t xml:space="preserve">reased variance for </w:t>
+        </w:r>
+        <w:r>
+          <w:t>crossovers</w:t>
+        </w:r>
+      </w:ins>
+      <w:ins w:id="181" w:author="April Peterson" w:date="2020-05-01T12:22:00Z">
+        <w:r>
+          <w:t xml:space="preserve"> (</w:t>
+        </w:r>
+      </w:ins>
+      <w:ins w:id="182" w:author="April Peterson" w:date="2020-05-01T12:24:00Z">
+        <w:r>
+          <w:t xml:space="preserve">Lynn et al, </w:t>
+        </w:r>
+      </w:ins>
+      <w:ins w:id="183" w:author="April Peterson" w:date="2020-05-01T12:22:00Z">
+        <w:r>
+          <w:t>Gruhn)</w:t>
+        </w:r>
+      </w:ins>
+      <w:ins w:id="184" w:author="April Peterson" w:date="2020-05-01T12:15:00Z">
+        <w:r>
+          <w:t xml:space="preserve"> and </w:t>
+        </w:r>
+      </w:ins>
+      <w:ins w:id="185" w:author="April Peterson" w:date="2020-05-01T12:26:00Z">
+        <w:r>
+          <w:t>precursors</w:t>
+        </w:r>
+      </w:ins>
+      <w:ins w:id="186" w:author="April Peterson" w:date="2020-05-01T12:24:00Z">
+        <w:r>
+          <w:t xml:space="preserve"> to crossovers </w:t>
+        </w:r>
+      </w:ins>
+      <w:ins w:id="187" w:author="April Peterson" w:date="2020-05-01T12:21:00Z">
+        <w:r>
+          <w:t xml:space="preserve">(Lenzi et al </w:t>
+        </w:r>
+      </w:ins>
+      <w:ins w:id="188" w:author="April Peterson" w:date="2020-05-01T12:15:00Z">
+        <w:r>
+          <w:t>)</w:t>
+        </w:r>
+      </w:ins>
+      <w:ins w:id="189" w:author="April Peterson" w:date="2020-05-01T12:25:00Z">
+        <w:r>
+          <w:t xml:space="preserve"> compared to spermatocytes</w:t>
+        </w:r>
+      </w:ins>
+      <w:ins w:id="190" w:author="April Peterson" w:date="2020-05-01T12:22:00Z">
         <w:r>
           <w:t xml:space="preserve">. </w:t>
         </w:r>
       </w:ins>
-    </w:p>
-    <w:p>
-      <w:pPr>
-        <w:pStyle w:val="FirstParagraph"/>
-        <w:rPr>
-          <w:ins w:id="147" w:author="April Peterson" w:date="2020-04-25T11:44:00Z"/>
-        </w:rPr>
-      </w:pPr>
-      <w:ins w:id="148" w:author="April Peterson" w:date="2020-04-25T12:14:00Z">
-        <w:r>
-          <w:t>**</w:t>
-        </w:r>
-      </w:ins>
-      <w:ins w:id="149" w:author="April Peterson" w:date="2020-04-25T11:47:00Z">
-        <w:r>
-          <w:t xml:space="preserve">Other sources have found similar results – but this paper extends </w:t>
-        </w:r>
-      </w:ins>
-      <w:ins w:id="150" w:author="April Peterson" w:date="2020-04-25T11:48:00Z">
-        <w:r>
-          <w:t>existing</w:t>
-        </w:r>
-      </w:ins>
-      <w:ins w:id="151" w:author="April Peterson" w:date="2020-04-25T11:47:00Z">
-        <w:r>
-          <w:t xml:space="preserve"> knowledge ….</w:t>
-        </w:r>
-      </w:ins>
-      <w:ins w:id="152" w:author="April Peterson" w:date="2020-04-25T12:11:00Z">
-        <w:r>
-          <w:t xml:space="preserve"> Shows that the female bias for variation in crossover number is maintained – when </w:t>
-        </w:r>
-      </w:ins>
-      <w:ins w:id="153" w:author="April Peterson" w:date="2020-04-25T12:12:00Z">
-        <w:r>
-          <w:t xml:space="preserve">male – also has rapid </w:t>
-        </w:r>
-      </w:ins>
-      <w:ins w:id="154" w:author="April Peterson" w:date="2020-04-25T12:13:00Z">
-        <w:r>
-          <w:t xml:space="preserve">male-specific </w:t>
-        </w:r>
-      </w:ins>
-      <w:ins w:id="155" w:author="April Peterson" w:date="2020-04-25T12:12:00Z">
-        <w:r>
-          <w:t>evolution of gwRR</w:t>
-        </w:r>
-      </w:ins>
-      <w:ins w:id="156" w:author="April Peterson" w:date="2020-04-25T12:13:00Z">
-        <w:r>
-          <w:t xml:space="preserve">. (which might expect </w:t>
-        </w:r>
-      </w:ins>
-      <w:ins w:id="157" w:author="April Peterson" w:date="2020-04-25T12:14:00Z">
-        <w:r>
-          <w:t>variance to increase with a greater number of foci)</w:t>
-        </w:r>
-      </w:ins>
-      <w:ins w:id="158" w:author="April Peterson" w:date="2020-04-25T11:46:00Z">
-        <w:r>
-          <w:t xml:space="preserve">  &gt;</w:t>
-        </w:r>
-      </w:ins>
-    </w:p>
-    <w:p>
-      <w:pPr>
-        <w:pStyle w:val="FirstParagraph"/>
-        <w:rPr>
-          <w:ins w:id="159" w:author="April Peterson" w:date="2020-04-25T10:41:00Z"/>
-        </w:rPr>
-      </w:pPr>
-      <w:ins w:id="160" w:author="April Peterson" w:date="2020-04-25T10:41:00Z">
-        <w:r>
-          <w:t xml:space="preserve">Regardless of whether these hypotheses are true, </w:t>
-        </w:r>
-        <w:commentRangeStart w:id="161"/>
-        <w:commentRangeStart w:id="162"/>
-        <w:r>
-          <w:rPr>
-            <w:b/>
-          </w:rPr>
-          <w:t xml:space="preserve">our results further support the results of females having greater variation in the number of crossovers across cells in mice and humans (Lynn et al. 2002, Gruhn et al. (2013)). </w:t>
-        </w:r>
-        <w:commentRangeEnd w:id="161"/>
-        <w:r>
-          <w:rPr>
-            <w:b/>
-          </w:rPr>
-          <w:commentReference w:id="161"/>
-        </w:r>
-      </w:ins>
-      <w:commentRangeEnd w:id="162"/>
-      <w:ins w:id="163" w:author="April Peterson" w:date="2020-04-26T12:08:00Z">
-        <w:r>
-          <w:rPr>
-            <w:rStyle w:val="CommentReference"/>
-          </w:rPr>
-          <w:commentReference w:id="162"/>
-        </w:r>
-      </w:ins>
-      <w:ins w:id="164" w:author="April Peterson" w:date="2020-04-25T10:41:00Z">
+      <w:ins w:id="191" w:author="April Peterson" w:date="2020-04-25T10:41:00Z">
         <w:r>
           <w:rPr>
             <w:b/>
@@ -1666,18 +1854,18 @@
       <w:pPr>
         <w:pStyle w:val="Heading3"/>
         <w:rPr>
-          <w:ins w:id="165" w:author="April Peterson" w:date="2020-04-25T09:24:00Z"/>
-        </w:rPr>
-      </w:pPr>
-      <w:bookmarkStart w:id="166" w:name="conservation-in-sex-specific-recombinati"/>
-      <w:bookmarkStart w:id="167" w:name="_Toc37934355"/>
-      <w:bookmarkEnd w:id="166"/>
-      <w:commentRangeStart w:id="168"/>
+          <w:ins w:id="192" w:author="April Peterson" w:date="2020-04-25T09:24:00Z"/>
+        </w:rPr>
+      </w:pPr>
+      <w:bookmarkStart w:id="193" w:name="conservation-in-sex-specific-recombinati"/>
+      <w:bookmarkStart w:id="194" w:name="_Toc37934355"/>
+      <w:bookmarkEnd w:id="193"/>
+      <w:commentRangeStart w:id="195"/>
       <w:r>
         <w:t>Conservation in sex-specific recombination landscape</w:t>
       </w:r>
-      <w:bookmarkEnd w:id="167"/>
-      <w:commentRangeEnd w:id="168"/>
+      <w:bookmarkEnd w:id="194"/>
+      <w:commentRangeEnd w:id="195"/>
       <w:r>
         <w:rPr>
           <w:rStyle w:val="CommentReference"/>
@@ -1686,129 +1874,155 @@
           <w:bCs w:val="0"/>
           <w:color w:val="auto"/>
         </w:rPr>
-        <w:commentReference w:id="168"/>
+        <w:commentReference w:id="195"/>
       </w:r>
     </w:p>
     <w:p>
       <w:pPr>
         <w:pStyle w:val="BodyText"/>
         <w:rPr>
-          <w:ins w:id="169" w:author="April Peterson" w:date="2020-04-25T12:19:00Z"/>
-        </w:rPr>
-        <w:pPrChange w:id="170" w:author="April Peterson" w:date="2020-04-25T09:24:00Z">
+          <w:ins w:id="196" w:author="April Peterson" w:date="2020-05-01T12:34:00Z"/>
+        </w:rPr>
+        <w:pPrChange w:id="197" w:author="April Peterson" w:date="2020-05-01T12:28:00Z">
           <w:pPr>
             <w:pStyle w:val="Heading3"/>
           </w:pPr>
         </w:pPrChange>
       </w:pPr>
-      <w:ins w:id="171" w:author="April Peterson" w:date="2020-04-25T12:21:00Z">
-        <w:r>
-          <w:t xml:space="preserve">*** </w:t>
-        </w:r>
-      </w:ins>
-      <w:ins w:id="172" w:author="April Peterson" w:date="2020-04-25T09:25:00Z">
-        <w:r>
-          <w:t>&lt;</w:t>
-        </w:r>
-      </w:ins>
-      <w:ins w:id="173" w:author="April Peterson" w:date="2020-04-25T10:40:00Z">
+      <w:ins w:id="198" w:author="April Peterson" w:date="2020-04-25T12:16:00Z">
+        <w:r>
+          <w:t xml:space="preserve">Our results extend </w:t>
+        </w:r>
+      </w:ins>
+      <w:ins w:id="199" w:author="April Peterson" w:date="2020-05-01T12:28:00Z">
+        <w:r>
+          <w:t xml:space="preserve">(the </w:t>
+        </w:r>
+      </w:ins>
+      <w:ins w:id="200" w:author="April Peterson" w:date="2020-05-01T12:29:00Z">
+        <w:r>
+          <w:t>mountain</w:t>
+        </w:r>
+      </w:ins>
+      <w:ins w:id="201" w:author="April Peterson" w:date="2020-05-01T12:28:00Z">
+        <w:r>
+          <w:t xml:space="preserve"> / plethora) or previous data reports </w:t>
+        </w:r>
+      </w:ins>
+      <w:ins w:id="202" w:author="April Peterson" w:date="2020-05-01T12:29:00Z">
+        <w:r>
+          <w:t xml:space="preserve">for broad scale </w:t>
+        </w:r>
+      </w:ins>
+      <w:ins w:id="203" w:author="April Peterson" w:date="2020-05-01T12:28:00Z">
+        <w:r>
+          <w:t>sex difference in the recombination landscape</w:t>
+        </w:r>
+      </w:ins>
+      <w:ins w:id="204" w:author="April Peterson" w:date="2020-05-01T12:30:00Z">
+        <w:r>
+          <w:t xml:space="preserve"> (Sardell)</w:t>
+        </w:r>
+      </w:ins>
+      <w:ins w:id="205" w:author="April Peterson" w:date="2020-05-01T12:33:00Z">
+        <w:r>
+          <w:t xml:space="preserve"> – data comprised mostly of highly divergence species / large evolutionary distances</w:t>
+        </w:r>
+      </w:ins>
+      <w:ins w:id="206" w:author="April Peterson" w:date="2020-05-01T12:28:00Z">
+        <w:r>
+          <w:t>.</w:t>
+        </w:r>
+      </w:ins>
+      <w:ins w:id="207" w:author="April Peterson" w:date="2020-05-01T12:33:00Z">
+        <w:r>
+          <w:t xml:space="preserve">  </w:t>
+        </w:r>
+      </w:ins>
+      <w:ins w:id="208" w:author="April Peterson" w:date="2020-05-01T12:27:00Z">
+        <w:r>
+          <w:t xml:space="preserve">In contrast </w:t>
+        </w:r>
+      </w:ins>
+      <w:ins w:id="209" w:author="April Peterson" w:date="2020-05-01T12:28:00Z">
+        <w:r>
+          <w:t xml:space="preserve">our results </w:t>
+        </w:r>
+      </w:ins>
+      <w:ins w:id="210" w:author="April Peterson" w:date="2020-04-25T12:18:00Z">
+        <w:r>
+          <w:t xml:space="preserve">demonstrate that this pattern is maintained across </w:t>
+        </w:r>
+      </w:ins>
+      <w:ins w:id="211" w:author="April Peterson" w:date="2020-05-01T12:28:00Z">
+        <w:r>
+          <w:t xml:space="preserve">much </w:t>
+        </w:r>
+      </w:ins>
+      <w:ins w:id="212" w:author="April Peterson" w:date="2020-04-25T12:18:00Z">
+        <w:r>
+          <w:t>short</w:t>
+        </w:r>
+      </w:ins>
+      <w:ins w:id="213" w:author="April Peterson" w:date="2020-05-01T12:28:00Z">
+        <w:r>
+          <w:t>er</w:t>
+        </w:r>
+      </w:ins>
+      <w:ins w:id="214" w:author="April Peterson" w:date="2020-04-25T12:18:00Z">
+        <w:r>
+          <w:t xml:space="preserve"> evolutionary distances</w:t>
+        </w:r>
+        <w:r>
+          <w:t xml:space="preserve"> and even</w:t>
+        </w:r>
+        <w:r>
+          <w:t xml:space="preserve"> with rapid evolution in the genome-wide recombination rate</w:t>
+        </w:r>
+      </w:ins>
+      <w:ins w:id="215" w:author="April Peterson" w:date="2020-04-25T12:20:00Z">
+        <w:r>
+          <w:t>.</w:t>
+        </w:r>
+      </w:ins>
+      <w:ins w:id="216" w:author="April Peterson" w:date="2020-05-01T12:33:00Z">
         <w:r>
           <w:t xml:space="preserve"> </w:t>
         </w:r>
       </w:ins>
-      <w:ins w:id="174" w:author="April Peterson" w:date="2020-04-25T10:41:00Z">
-        <w:r>
-          <w:t>no mention of models</w:t>
-        </w:r>
-      </w:ins>
-      <w:ins w:id="175" w:author="April Peterson" w:date="2020-04-25T10:40:00Z">
-        <w:r>
-          <w:t xml:space="preserve"> &gt;</w:t>
-        </w:r>
-      </w:ins>
-      <w:ins w:id="176" w:author="April Peterson" w:date="2020-04-25T12:15:00Z">
-        <w:r>
-          <w:t xml:space="preserve">  we used the placement of single crossovers – as a proxy for sex differences in the general/normalized placement of crossovers</w:t>
-        </w:r>
-      </w:ins>
-      <w:ins w:id="177" w:author="April Peterson" w:date="2020-04-25T12:16:00Z">
-        <w:r>
-          <w:t xml:space="preserve"> – and found that males have stronger telomere bias. (Our results extend previous data (sardel) </w:t>
-        </w:r>
-        <w:r>
-          <w:t>–</w:t>
-        </w:r>
-        <w:r>
-          <w:t xml:space="preserve"> </w:t>
-        </w:r>
-        <w:r>
-          <w:t xml:space="preserve">many reports of sex differences in </w:t>
-        </w:r>
-      </w:ins>
-      <w:ins w:id="178" w:author="April Peterson" w:date="2020-04-25T12:17:00Z">
-        <w:r>
-          <w:t xml:space="preserve">broad scale landscape – however many / most comparisons are across large evolutionary distances – these results </w:t>
-        </w:r>
-      </w:ins>
-      <w:ins w:id="179" w:author="April Peterson" w:date="2020-04-25T12:18:00Z">
-        <w:r>
-          <w:t>– show/demonstrate that this pattern is maintained across short evolutionary distances – and even with rapid evolution in the gwR</w:t>
-        </w:r>
-      </w:ins>
-      <w:ins w:id="180" w:author="April Peterson" w:date="2020-04-25T12:19:00Z">
-        <w:r>
-          <w:t>R</w:t>
-        </w:r>
-      </w:ins>
-      <w:ins w:id="181" w:author="April Peterson" w:date="2020-04-25T12:20:00Z">
-        <w:r>
-          <w:t xml:space="preserve">.  </w:t>
-        </w:r>
-        <w:r>
-          <w:rPr>
-            <w:b/>
-            <w:rPrChange w:id="182" w:author="April Peterson" w:date="2020-04-26T12:16:00Z">
-              <w:rPr/>
-            </w:rPrChange>
-          </w:rPr>
-          <w:t>We think this re-enforces the connection</w:t>
-        </w:r>
-      </w:ins>
-      <w:ins w:id="183" w:author="April Peterson" w:date="2020-04-25T12:21:00Z">
-        <w:r>
-          <w:rPr>
-            <w:b/>
-            <w:rPrChange w:id="184" w:author="April Peterson" w:date="2020-04-26T12:16:00Z">
-              <w:rPr/>
-            </w:rPrChange>
-          </w:rPr>
-          <w:t xml:space="preserve"> of this pattern to conserved/basics features of gametogenesis. </w:t>
-        </w:r>
-      </w:ins>
-      <w:ins w:id="185" w:author="April Peterson" w:date="2020-04-25T12:19:00Z">
-        <w:r>
-          <w:rPr>
-            <w:b/>
-            <w:rPrChange w:id="186" w:author="April Peterson" w:date="2020-04-26T12:16:00Z">
-              <w:rPr/>
-            </w:rPrChange>
-          </w:rPr>
-          <w:t>(short chrm dataset)</w:t>
-        </w:r>
-        <w:r>
-          <w:t xml:space="preserve">  </w:t>
-        </w:r>
-      </w:ins>
     </w:p>
     <w:p>
       <w:pPr>
         <w:pStyle w:val="BodyText"/>
-        <w:pPrChange w:id="187" w:author="April Peterson" w:date="2020-04-25T09:24:00Z">
+        <w:rPr>
+          <w:ins w:id="217" w:author="April Peterson" w:date="2020-04-25T12:20:00Z"/>
+        </w:rPr>
+        <w:pPrChange w:id="218" w:author="April Peterson" w:date="2020-05-01T12:28:00Z">
           <w:pPr>
             <w:pStyle w:val="Heading3"/>
           </w:pPr>
         </w:pPrChange>
       </w:pPr>
+      <w:ins w:id="219" w:author="April Peterson" w:date="2020-04-25T12:20:00Z">
+        <w:r>
+          <w:t>We argue that this conservation of the male chromosome end bias</w:t>
+        </w:r>
+      </w:ins>
+      <w:ins w:id="220" w:author="April Peterson" w:date="2020-05-01T12:31:00Z">
+        <w:r>
+          <w:t xml:space="preserve"> // recombination landscape is one of the most conserved features of heterochiasmy and could be connected to fundamental aspects of gametogenesis.</w:t>
+        </w:r>
+      </w:ins>
+    </w:p>
+    <w:p>
+      <w:pPr>
+        <w:pStyle w:val="BodyText"/>
+        <w:pPrChange w:id="221" w:author="April Peterson" w:date="2020-04-25T09:24:00Z">
+          <w:pPr>
+            <w:pStyle w:val="Heading3"/>
+          </w:pPr>
+        </w:pPrChange>
+      </w:pPr>
     </w:p>
     <w:p>
       <w:pPr>
@@ -1825,12 +2039,12 @@
       <w:r>
         <w:t>Under the spindle based model we hypothesize that the sexual dimorphism in the recombination landscapes hinges on sex differences on the requirements for chromosome cohesion in late meiosis I. The irreversible process of the metaphase to anaphase transition is initiated by the prot</w:t>
       </w:r>
-      <w:ins w:id="188" w:author="April Peterson" w:date="2020-04-25T12:21:00Z">
+      <w:ins w:id="222" w:author="April Peterson" w:date="2020-04-25T12:21:00Z">
         <w:r>
           <w:t>olytic</w:t>
         </w:r>
       </w:ins>
-      <w:del w:id="189" w:author="April Peterson" w:date="2020-04-25T12:21:00Z">
+      <w:del w:id="223" w:author="April Peterson" w:date="2020-04-25T12:21:00Z">
         <w:r>
           <w:delText>yltic</w:delText>
         </w:r>
@@ -1838,7 +2052,7 @@
       <w:r>
         <w:t xml:space="preserve"> decay of the sister cohesion connecting homologs (Lane and Kauppi 2019), subramanian and Hochwagen , J. Dumont and Desai (2012)]. The number and placement of crossovers alter the distribution of sister cohesion and the resulting chromosome structure when bivalents are aligned and bi-oriented on the metaphase plate (Veen and Hawley 2003, Altendorfer et al. (2020)). Differences in timing of cell cycle between oogenesis and spermatogenesis imposes the</w:t>
       </w:r>
-      <w:del w:id="190" w:author="April Peterson" w:date="2020-04-25T12:22:00Z">
+      <w:del w:id="224" w:author="April Peterson" w:date="2020-04-25T12:22:00Z">
         <w:r>
           <w:delText xml:space="preserve"> the</w:delText>
         </w:r>
@@ -1846,12 +2060,12 @@
       <w:r>
         <w:t xml:space="preserve"> different selective pressures on how sister cohesion affects chromosome structure. Faster spermatogenesis may select for synchronization of the separation homologs (cite?). While in oogenesis, the slower cell cycle and multiple arrest stages may require chromosome structures with greater stability on the MI spindle, </w:t>
       </w:r>
-      <w:del w:id="191" w:author="April Peterson" w:date="2020-04-25T12:22:00Z">
+      <w:del w:id="225" w:author="April Peterson" w:date="2020-04-25T12:22:00Z">
         <w:r>
           <w:delText>espicially</w:delText>
         </w:r>
       </w:del>
-      <w:ins w:id="192" w:author="April Peterson" w:date="2020-04-25T12:22:00Z">
+      <w:ins w:id="226" w:author="April Peterson" w:date="2020-04-25T12:22:00Z">
         <w:r>
           <w:t>especially</w:t>
         </w:r>
@@ -1863,33 +2077,323 @@
     <w:p>
       <w:pPr>
         <w:pStyle w:val="BodyText"/>
-      </w:pPr>
-      <w:commentRangeStart w:id="193"/>
-      <w:r>
-        <w:t xml:space="preserve">A consequence of the sexual dimorphism in broad scale recombination landscapes is that the male recombination pattern drives deviation from an uniform distribution in any sex averaged recombination landscape (Sardell and Kirkpatrick 2020). </w:t>
-      </w:r>
-      <w:commentRangeEnd w:id="193"/>
+        <w:rPr>
+          <w:ins w:id="227" w:author="April Peterson" w:date="2020-05-01T12:34:00Z"/>
+          <w:strike/>
+          <w:rPrChange w:id="228" w:author="April Peterson" w:date="2020-05-01T12:38:00Z">
+            <w:rPr>
+              <w:ins w:id="229" w:author="April Peterson" w:date="2020-05-01T12:34:00Z"/>
+            </w:rPr>
+          </w:rPrChange>
+        </w:rPr>
+      </w:pPr>
+      <w:commentRangeStart w:id="230"/>
+      <w:r>
+        <w:rPr>
+          <w:strike/>
+          <w:rPrChange w:id="231" w:author="April Peterson" w:date="2020-05-01T12:38:00Z">
+            <w:rPr/>
+          </w:rPrChange>
+        </w:rPr>
+        <w:t xml:space="preserve">A consequence of the sexual dimorphism in broad scale recombination landscapes is that the male </w:t>
+      </w:r>
+      <w:ins w:id="232" w:author="April Peterson" w:date="2020-05-01T12:34:00Z">
+        <w:r>
+          <w:rPr>
+            <w:strike/>
+            <w:rPrChange w:id="233" w:author="April Peterson" w:date="2020-05-01T12:38:00Z">
+              <w:rPr/>
+            </w:rPrChange>
+          </w:rPr>
+          <w:t>chromosome end bias</w:t>
+        </w:r>
+      </w:ins>
+      <w:ins w:id="234" w:author="April Peterson" w:date="2020-05-01T12:35:00Z">
+        <w:r>
+          <w:rPr>
+            <w:strike/>
+            <w:rPrChange w:id="235" w:author="April Peterson" w:date="2020-05-01T12:38:00Z">
+              <w:rPr/>
+            </w:rPrChange>
+          </w:rPr>
+          <w:t xml:space="preserve"> (will have observation/ will be detected under more approaches) while the female pattern will </w:t>
+        </w:r>
+      </w:ins>
+      <w:ins w:id="236" w:author="April Peterson" w:date="2020-05-01T12:36:00Z">
+        <w:r>
+          <w:rPr>
+            <w:strike/>
+            <w:rPrChange w:id="237" w:author="April Peterson" w:date="2020-05-01T12:38:00Z">
+              <w:rPr/>
+            </w:rPrChange>
+          </w:rPr>
+          <w:t>–</w:t>
+        </w:r>
+      </w:ins>
+      <w:ins w:id="238" w:author="April Peterson" w:date="2020-05-01T12:35:00Z">
+        <w:r>
+          <w:rPr>
+            <w:strike/>
+            <w:rPrChange w:id="239" w:author="April Peterson" w:date="2020-05-01T12:38:00Z">
+              <w:rPr/>
+            </w:rPrChange>
+          </w:rPr>
+          <w:t xml:space="preserve"> is more </w:t>
+        </w:r>
+      </w:ins>
+      <w:ins w:id="240" w:author="April Peterson" w:date="2020-05-01T12:36:00Z">
+        <w:r>
+          <w:rPr>
+            <w:strike/>
+            <w:rPrChange w:id="241" w:author="April Peterson" w:date="2020-05-01T12:38:00Z">
+              <w:rPr/>
+            </w:rPrChange>
+          </w:rPr>
+          <w:t>difficult</w:t>
+        </w:r>
+      </w:ins>
+      <w:ins w:id="242" w:author="April Peterson" w:date="2020-05-01T12:35:00Z">
+        <w:r>
+          <w:rPr>
+            <w:strike/>
+            <w:rPrChange w:id="243" w:author="April Peterson" w:date="2020-05-01T12:38:00Z">
+              <w:rPr/>
+            </w:rPrChange>
+          </w:rPr>
+          <w:t xml:space="preserve"> to detect (since it is uniform)/. </w:t>
+        </w:r>
+      </w:ins>
+      <w:ins w:id="244" w:author="April Peterson" w:date="2020-05-01T12:34:00Z">
+        <w:r>
+          <w:rPr>
+            <w:strike/>
+            <w:rPrChange w:id="245" w:author="April Peterson" w:date="2020-05-01T12:38:00Z">
+              <w:rPr/>
+            </w:rPrChange>
+          </w:rPr>
+          <w:t xml:space="preserve"> </w:t>
+        </w:r>
+      </w:ins>
+    </w:p>
+    <w:p>
+      <w:pPr>
+        <w:pStyle w:val="BodyText"/>
+        <w:rPr>
+          <w:ins w:id="246" w:author="April Peterson" w:date="2020-05-01T12:42:00Z"/>
+          <w:strike/>
+          <w:rPrChange w:id="247" w:author="April Peterson" w:date="2020-05-01T12:46:00Z">
+            <w:rPr>
+              <w:ins w:id="248" w:author="April Peterson" w:date="2020-05-01T12:42:00Z"/>
+            </w:rPr>
+          </w:rPrChange>
+        </w:rPr>
+      </w:pPr>
+      <w:r>
+        <w:rPr>
+          <w:strike/>
+          <w:rPrChange w:id="249" w:author="April Peterson" w:date="2020-05-01T12:37:00Z">
+            <w:rPr/>
+          </w:rPrChange>
+        </w:rPr>
+        <w:t>recombination pattern drives deviation from an uniform distribution in any sex averaged recombination landscape</w:t>
+      </w:r>
+      <w:r>
+        <w:t xml:space="preserve"> (Sardell and Kirkpatrick 2020). </w:t>
+      </w:r>
+      <w:commentRangeEnd w:id="230"/>
       <w:r>
         <w:rPr>
           <w:rStyle w:val="CommentReference"/>
         </w:rPr>
-        <w:commentReference w:id="193"/>
-      </w:r>
-      <w:r>
-        <w:t>Elevation at the chromosome ends is a conserved trait across animals and plants and has a consequence of higher genetic diversity near chromosome ends (Haenel et al. 2018).</w:t>
-      </w:r>
+        <w:commentReference w:id="230"/>
+      </w:r>
+      <w:del w:id="250" w:author="April Peterson" w:date="2020-05-01T12:37:00Z">
+        <w:r>
+          <w:rPr>
+            <w:strike/>
+            <w:rPrChange w:id="251" w:author="April Peterson" w:date="2020-05-01T12:46:00Z">
+              <w:rPr/>
+            </w:rPrChange>
+          </w:rPr>
+          <w:delText xml:space="preserve">Elevation </w:delText>
+        </w:r>
+      </w:del>
+      <w:ins w:id="252" w:author="April Peterson" w:date="2020-05-01T12:37:00Z">
+        <w:r>
+          <w:rPr>
+            <w:strike/>
+            <w:rPrChange w:id="253" w:author="April Peterson" w:date="2020-05-01T12:46:00Z">
+              <w:rPr/>
+            </w:rPrChange>
+          </w:rPr>
+          <w:t>Elevated recombination rate</w:t>
+        </w:r>
+        <w:r>
+          <w:rPr>
+            <w:strike/>
+            <w:rPrChange w:id="254" w:author="April Peterson" w:date="2020-05-01T12:46:00Z">
+              <w:rPr/>
+            </w:rPrChange>
+          </w:rPr>
+          <w:t xml:space="preserve"> </w:t>
+        </w:r>
+      </w:ins>
+      <w:r>
+        <w:rPr>
+          <w:strike/>
+          <w:rPrChange w:id="255" w:author="April Peterson" w:date="2020-05-01T12:46:00Z">
+            <w:rPr/>
+          </w:rPrChange>
+        </w:rPr>
+        <w:t xml:space="preserve">at the chromosome ends is a conserved trait across animals and plants and has a consequence </w:t>
+      </w:r>
+      <w:r>
+        <w:rPr>
+          <w:strike/>
+          <w:rPrChange w:id="256" w:author="April Peterson" w:date="2020-05-01T12:46:00Z">
+            <w:rPr/>
+          </w:rPrChange>
+        </w:rPr>
+        <w:lastRenderedPageBreak/>
+        <w:t>of higher genetic diversity near chromosome ends (Haenel et al. 2018).</w:t>
+      </w:r>
+      <w:ins w:id="257" w:author="April Peterson" w:date="2020-05-01T12:37:00Z">
+        <w:r>
+          <w:rPr>
+            <w:strike/>
+            <w:rPrChange w:id="258" w:author="April Peterson" w:date="2020-05-01T12:46:00Z">
+              <w:rPr/>
+            </w:rPrChange>
+          </w:rPr>
+          <w:t xml:space="preserve"> (this pattern is driven by the male recbination landscape</w:t>
+        </w:r>
+      </w:ins>
+      <w:ins w:id="259" w:author="April Peterson" w:date="2020-05-01T12:38:00Z">
+        <w:r>
+          <w:rPr>
+            <w:strike/>
+            <w:rPrChange w:id="260" w:author="April Peterson" w:date="2020-05-01T12:46:00Z">
+              <w:rPr/>
+            </w:rPrChange>
+          </w:rPr>
+          <w:t xml:space="preserve"> </w:t>
+        </w:r>
+        <w:r>
+          <w:rPr>
+            <w:strike/>
+            <w:rPrChange w:id="261" w:author="April Peterson" w:date="2020-05-01T12:46:00Z">
+              <w:rPr/>
+            </w:rPrChange>
+          </w:rPr>
+          <w:t xml:space="preserve">(Sardell and Kirkpatrick 2020). </w:t>
+        </w:r>
+        <w:r>
+          <w:rPr>
+            <w:rStyle w:val="CommentReference"/>
+            <w:strike/>
+            <w:rPrChange w:id="262" w:author="April Peterson" w:date="2020-05-01T12:46:00Z">
+              <w:rPr>
+                <w:rStyle w:val="CommentReference"/>
+              </w:rPr>
+            </w:rPrChange>
+          </w:rPr>
+          <w:commentReference w:id="263"/>
+        </w:r>
+      </w:ins>
+      <w:ins w:id="264" w:author="April Peterson" w:date="2020-05-01T12:37:00Z">
+        <w:r>
+          <w:rPr>
+            <w:strike/>
+            <w:rPrChange w:id="265" w:author="April Peterson" w:date="2020-05-01T12:46:00Z">
+              <w:rPr/>
+            </w:rPrChange>
+          </w:rPr>
+          <w:t>)</w:t>
+        </w:r>
+      </w:ins>
+    </w:p>
+    <w:p>
+      <w:pPr>
+        <w:pStyle w:val="BodyText"/>
+      </w:pPr>
+      <w:ins w:id="266" w:author="April Peterson" w:date="2020-05-01T12:45:00Z">
+        <w:r>
+          <w:t>The</w:t>
+        </w:r>
+      </w:ins>
+      <w:ins w:id="267" w:author="April Peterson" w:date="2020-05-01T12:42:00Z">
+        <w:r>
+          <w:t xml:space="preserve"> </w:t>
+        </w:r>
+      </w:ins>
+      <w:ins w:id="268" w:author="April Peterson" w:date="2020-05-01T12:43:00Z">
+        <w:r>
+          <w:t xml:space="preserve">higher levels </w:t>
+        </w:r>
+      </w:ins>
+      <w:ins w:id="269" w:author="April Peterson" w:date="2020-05-01T12:42:00Z">
+        <w:r>
+          <w:t xml:space="preserve">/increased genetic diversity and recombination rates at chromosome ends </w:t>
+        </w:r>
+      </w:ins>
+      <w:ins w:id="270" w:author="April Peterson" w:date="2020-05-01T12:44:00Z">
+        <w:r>
+          <w:t>(Haenel et al. 2018)</w:t>
+        </w:r>
+      </w:ins>
+      <w:ins w:id="271" w:author="April Peterson" w:date="2020-05-01T12:42:00Z">
+        <w:r>
+          <w:t>– suggests that this is driven by the male-</w:t>
+        </w:r>
+      </w:ins>
+      <w:ins w:id="272" w:author="April Peterson" w:date="2020-05-01T12:43:00Z">
+        <w:r>
+          <w:t>specific</w:t>
+        </w:r>
+      </w:ins>
+      <w:ins w:id="273" w:author="April Peterson" w:date="2020-05-01T12:42:00Z">
+        <w:r>
+          <w:t xml:space="preserve"> recombination landscape</w:t>
+        </w:r>
+      </w:ins>
+      <w:ins w:id="274" w:author="April Peterson" w:date="2020-05-01T12:44:00Z">
+        <w:r>
+          <w:t xml:space="preserve"> </w:t>
+        </w:r>
+        <w:r>
+          <w:t>(Sardell and Kirkpatrick 2020)</w:t>
+        </w:r>
+        <w:r>
+          <w:t>.</w:t>
+        </w:r>
+      </w:ins>
+      <w:ins w:id="275" w:author="April Peterson" w:date="2020-05-01T12:45:00Z">
+        <w:r>
+          <w:t xml:space="preserve">  (giving rise to interesting evolutionary predictions)</w:t>
+        </w:r>
+      </w:ins>
+      <w:ins w:id="276" w:author="April Peterson" w:date="2020-05-01T12:46:00Z">
+        <w:r>
+          <w:t>.</w:t>
+        </w:r>
+      </w:ins>
+      <w:ins w:id="277" w:author="April Peterson" w:date="2020-05-01T12:43:00Z">
+        <w:r>
+          <w:t xml:space="preserve"> </w:t>
+        </w:r>
+      </w:ins>
     </w:p>
     <w:p>
       <w:pPr>
         <w:pStyle w:val="Heading3"/>
       </w:pPr>
-      <w:bookmarkStart w:id="194" w:name="conservation-of-sex-differences-in-chrom"/>
-      <w:bookmarkStart w:id="195" w:name="_Toc37934356"/>
-      <w:bookmarkEnd w:id="194"/>
+      <w:bookmarkStart w:id="278" w:name="conservation-of-sex-differences-in-chrom"/>
+      <w:bookmarkStart w:id="279" w:name="_Toc37934356"/>
+      <w:bookmarkEnd w:id="278"/>
       <w:r>
         <w:t>Conservation of sex differences in chromatin structure</w:t>
       </w:r>
-      <w:bookmarkEnd w:id="195"/>
+      <w:bookmarkEnd w:id="279"/>
     </w:p>
     <w:p>
       <w:pPr>
@@ -1914,18 +2418,14 @@
         <w:t>PWD</w:t>
       </w:r>
       <w:r>
-        <w:t xml:space="preserve"> demonstrate that chromatin compaction are uncoupled from the direction of heterochiasmy in house mice. These results slightly </w:t>
-      </w:r>
-      <w:r>
-        <w:lastRenderedPageBreak/>
-        <w:t xml:space="preserve">depart from predictions which nominate chromatin compaction as the primary driver of recombination rate variation (Petkov et al. 2007). Chromatin compaction could explain variation in heterochiasmy, which is driven by the </w:t>
-      </w:r>
-      <w:del w:id="196" w:author="April Peterson" w:date="2020-04-25T12:22:00Z">
+        <w:t xml:space="preserve"> demonstrate that chromatin compaction are uncoupled from the direction of heterochiasmy in house mice. These results slightly depart from predictions which nominate chromatin compaction as the primary driver of recombination rate variation (Petkov et al. 2007). Chromatin compaction could explain variation in heterochiasmy, which is driven by the </w:t>
+      </w:r>
+      <w:del w:id="280" w:author="April Peterson" w:date="2020-04-25T12:22:00Z">
         <w:r>
           <w:delText>disinct</w:delText>
         </w:r>
       </w:del>
-      <w:ins w:id="197" w:author="April Peterson" w:date="2020-04-25T12:22:00Z">
+      <w:ins w:id="281" w:author="April Peterson" w:date="2020-04-25T12:22:00Z">
         <w:r>
           <w:t>distinct</w:t>
         </w:r>
@@ -1955,13 +2455,13 @@
       <w:pPr>
         <w:pStyle w:val="BodyText"/>
         <w:rPr>
-          <w:ins w:id="198" w:author="April Peterson" w:date="2020-04-25T12:23:00Z"/>
+          <w:ins w:id="282" w:author="April Peterson" w:date="2020-04-25T12:23:00Z"/>
         </w:rPr>
       </w:pPr>
       <w:r>
         <w:t>As outlined in Haenel et al. (2018), sexual dimorphism in chromatin organization translates to interference strength measured in base pairs</w:t>
       </w:r>
-      <w:ins w:id="199" w:author="April Peterson" w:date="2020-04-25T12:27:00Z">
+      <w:ins w:id="283" w:author="April Peterson" w:date="2020-04-25T12:27:00Z">
         <w:r>
           <w:t xml:space="preserve"> (linkage maps)</w:t>
         </w:r>
@@ -1974,14 +2474,14 @@
       <w:pPr>
         <w:pStyle w:val="BodyText"/>
         <w:rPr>
-          <w:ins w:id="200" w:author="April Peterson" w:date="2020-04-25T12:23:00Z"/>
-        </w:rPr>
-      </w:pPr>
-      <w:commentRangeStart w:id="201"/>
+          <w:ins w:id="284" w:author="April Peterson" w:date="2020-04-25T12:23:00Z"/>
+        </w:rPr>
+      </w:pPr>
+      <w:commentRangeStart w:id="285"/>
       <w:r>
         <w:t xml:space="preserve">Since more DNA is sequestered into the radial loops per unit of the central axis, chromatin organization with longer DNA loops (and shorter axis), as seen in males for mice (Petkov et al. 2007, Lynn et al. (2002)) and humans (Gruhn et al. 2013), interference strength measured in base pairs </w:t>
       </w:r>
-      <w:ins w:id="202" w:author="April Peterson" w:date="2020-04-25T12:24:00Z">
+      <w:ins w:id="286" w:author="April Peterson" w:date="2020-04-25T12:24:00Z">
         <w:r>
           <w:t xml:space="preserve">in males </w:t>
         </w:r>
@@ -1989,27 +2489,27 @@
       <w:r>
         <w:t xml:space="preserve">will be stronger compared to female linkage maps. </w:t>
       </w:r>
-      <w:commentRangeEnd w:id="201"/>
+      <w:commentRangeEnd w:id="285"/>
       <w:r>
         <w:rPr>
           <w:rStyle w:val="CommentReference"/>
         </w:rPr>
-        <w:commentReference w:id="201"/>
+        <w:commentReference w:id="285"/>
       </w:r>
     </w:p>
     <w:p>
       <w:pPr>
         <w:pStyle w:val="BodyText"/>
         <w:rPr>
-          <w:ins w:id="203" w:author="April Peterson" w:date="2020-04-25T12:30:00Z"/>
-        </w:rPr>
-      </w:pPr>
-      <w:ins w:id="204" w:author="April Peterson" w:date="2020-04-25T12:30:00Z">
+          <w:ins w:id="287" w:author="April Peterson" w:date="2020-04-25T12:30:00Z"/>
+        </w:rPr>
+      </w:pPr>
+      <w:ins w:id="288" w:author="April Peterson" w:date="2020-04-25T12:30:00Z">
         <w:r>
           <w:t xml:space="preserve">Looping compaction ratio / looping ratio </w:t>
         </w:r>
       </w:ins>
-      <w:ins w:id="205" w:author="April Peterson" w:date="2020-04-26T15:50:00Z">
+      <w:ins w:id="289" w:author="April Peterson" w:date="2020-04-26T15:50:00Z">
         <w:r>
           <w:t>AND INTERFERENCE</w:t>
         </w:r>
@@ -2019,75 +2519,75 @@
       <w:pPr>
         <w:pStyle w:val="BodyText"/>
         <w:rPr>
-          <w:ins w:id="206" w:author="April Peterson" w:date="2020-04-25T12:35:00Z"/>
-        </w:rPr>
-      </w:pPr>
-      <w:ins w:id="207" w:author="April Peterson" w:date="2020-04-25T12:30:00Z">
+          <w:ins w:id="290" w:author="April Peterson" w:date="2020-04-25T12:35:00Z"/>
+        </w:rPr>
+      </w:pPr>
+      <w:ins w:id="291" w:author="April Peterson" w:date="2020-04-25T12:30:00Z">
         <w:r>
           <w:t>If a</w:t>
         </w:r>
       </w:ins>
-      <w:ins w:id="208" w:author="April Peterson" w:date="2020-04-25T12:32:00Z">
+      <w:ins w:id="292" w:author="April Peterson" w:date="2020-04-25T12:32:00Z">
         <w:r>
           <w:t xml:space="preserve"> given</w:t>
         </w:r>
       </w:ins>
-      <w:ins w:id="209" w:author="April Peterson" w:date="2020-04-25T12:30:00Z">
+      <w:ins w:id="293" w:author="April Peterson" w:date="2020-04-25T12:30:00Z">
         <w:r>
           <w:t xml:space="preserve"> chromosome has two general </w:t>
         </w:r>
       </w:ins>
-      <w:ins w:id="210" w:author="April Peterson" w:date="2020-04-25T12:31:00Z">
+      <w:ins w:id="294" w:author="April Peterson" w:date="2020-04-25T12:31:00Z">
         <w:r>
           <w:t>types of structure</w:t>
         </w:r>
       </w:ins>
-      <w:ins w:id="211" w:author="April Peterson" w:date="2020-04-25T12:34:00Z">
+      <w:ins w:id="295" w:author="April Peterson" w:date="2020-04-25T12:34:00Z">
         <w:r>
           <w:t>:</w:t>
         </w:r>
       </w:ins>
-      <w:ins w:id="212" w:author="April Peterson" w:date="2020-04-25T12:33:00Z">
+      <w:ins w:id="296" w:author="April Peterson" w:date="2020-04-25T12:33:00Z">
         <w:r>
           <w:t xml:space="preserve"> the typical male </w:t>
         </w:r>
       </w:ins>
-      <w:ins w:id="213" w:author="April Peterson" w:date="2020-04-25T12:31:00Z">
+      <w:ins w:id="297" w:author="April Peterson" w:date="2020-04-25T12:31:00Z">
         <w:r>
           <w:t xml:space="preserve">i) </w:t>
         </w:r>
       </w:ins>
-      <w:ins w:id="214" w:author="April Peterson" w:date="2020-04-25T12:32:00Z">
+      <w:ins w:id="298" w:author="April Peterson" w:date="2020-04-25T12:32:00Z">
         <w:r>
           <w:t>larger loops, with more</w:t>
         </w:r>
       </w:ins>
-      <w:ins w:id="215" w:author="April Peterson" w:date="2020-04-25T12:28:00Z">
+      <w:ins w:id="299" w:author="April Peterson" w:date="2020-04-25T12:28:00Z">
         <w:r>
           <w:t xml:space="preserve"> DNA</w:t>
         </w:r>
       </w:ins>
-      <w:ins w:id="216" w:author="April Peterson" w:date="2020-04-25T12:29:00Z">
+      <w:ins w:id="300" w:author="April Peterson" w:date="2020-04-25T12:29:00Z">
         <w:r>
           <w:t>/base pairs are sequestered</w:t>
         </w:r>
       </w:ins>
-      <w:ins w:id="217" w:author="April Peterson" w:date="2020-04-25T12:32:00Z">
+      <w:ins w:id="301" w:author="April Peterson" w:date="2020-04-25T12:32:00Z">
         <w:r>
           <w:t xml:space="preserve"> and shorter linear axis </w:t>
         </w:r>
       </w:ins>
-      <w:ins w:id="218" w:author="April Peterson" w:date="2020-04-25T12:33:00Z">
+      <w:ins w:id="302" w:author="April Peterson" w:date="2020-04-25T12:33:00Z">
         <w:r>
           <w:t>and</w:t>
         </w:r>
       </w:ins>
-      <w:ins w:id="219" w:author="April Peterson" w:date="2020-04-25T12:34:00Z">
+      <w:ins w:id="303" w:author="April Peterson" w:date="2020-04-25T12:34:00Z">
         <w:r>
           <w:t xml:space="preserve"> ii)</w:t>
         </w:r>
       </w:ins>
-      <w:ins w:id="220" w:author="April Peterson" w:date="2020-04-25T12:33:00Z">
+      <w:ins w:id="304" w:author="April Peterson" w:date="2020-04-25T12:33:00Z">
         <w:r>
           <w:t xml:space="preserve"> typical female with shorter radial loops and longer axis.</w:t>
         </w:r>
@@ -2097,71 +2597,71 @@
       <w:pPr>
         <w:pStyle w:val="BodyText"/>
         <w:rPr>
-          <w:ins w:id="221" w:author="April Peterson" w:date="2020-04-25T12:35:00Z"/>
-        </w:rPr>
-      </w:pPr>
-      <w:ins w:id="222" w:author="April Peterson" w:date="2020-04-25T12:35:00Z">
+          <w:ins w:id="305" w:author="April Peterson" w:date="2020-04-25T12:35:00Z"/>
+        </w:rPr>
+      </w:pPr>
+      <w:ins w:id="306" w:author="April Peterson" w:date="2020-04-25T12:35:00Z">
         <w:r>
           <w:t>The interference signal (</w:t>
         </w:r>
       </w:ins>
-      <w:ins w:id="223" w:author="April Peterson" w:date="2020-04-25T12:37:00Z">
+      <w:ins w:id="307" w:author="April Peterson" w:date="2020-04-25T12:37:00Z">
         <w:r>
           <w:t>suppression</w:t>
         </w:r>
       </w:ins>
-      <w:ins w:id="224" w:author="April Peterson" w:date="2020-04-25T12:35:00Z">
+      <w:ins w:id="308" w:author="April Peterson" w:date="2020-04-25T12:35:00Z">
         <w:r>
           <w:t xml:space="preserve"> of crossover repair) is mediated through the SC/ </w:t>
         </w:r>
       </w:ins>
-      <w:ins w:id="225" w:author="April Peterson" w:date="2020-04-25T12:36:00Z">
+      <w:ins w:id="309" w:author="April Peterson" w:date="2020-04-25T12:36:00Z">
         <w:r>
           <w:t xml:space="preserve">or axis (cite). </w:t>
         </w:r>
       </w:ins>
-      <w:commentRangeStart w:id="226"/>
-      <w:ins w:id="227" w:author="April Peterson" w:date="2020-04-25T12:27:00Z">
+      <w:commentRangeStart w:id="310"/>
+      <w:ins w:id="311" w:author="April Peterson" w:date="2020-04-25T12:27:00Z">
         <w:r>
           <w:t>Since more DNA is sequestered into the radial loops per unit of the central axis</w:t>
         </w:r>
       </w:ins>
-      <w:ins w:id="228" w:author="April Peterson" w:date="2020-04-25T12:35:00Z">
+      <w:ins w:id="312" w:author="April Peterson" w:date="2020-04-25T12:35:00Z">
         <w:r>
           <w:t xml:space="preserve"> </w:t>
         </w:r>
       </w:ins>
-      <w:ins w:id="229" w:author="April Peterson" w:date="2020-04-25T12:36:00Z">
+      <w:ins w:id="313" w:author="April Peterson" w:date="2020-04-25T12:36:00Z">
         <w:r>
           <w:t>i</w:t>
         </w:r>
       </w:ins>
-      <w:ins w:id="230" w:author="April Peterson" w:date="2020-04-25T12:35:00Z">
+      <w:ins w:id="314" w:author="April Peterson" w:date="2020-04-25T12:35:00Z">
         <w:r>
           <w:t>n males</w:t>
         </w:r>
       </w:ins>
-      <w:ins w:id="231" w:author="April Peterson" w:date="2020-04-25T12:36:00Z">
+      <w:ins w:id="315" w:author="April Peterson" w:date="2020-04-25T12:36:00Z">
         <w:r>
           <w:t xml:space="preserve">, more base pairs will be </w:t>
         </w:r>
       </w:ins>
-      <w:ins w:id="232" w:author="April Peterson" w:date="2020-04-25T12:37:00Z">
+      <w:ins w:id="316" w:author="April Peterson" w:date="2020-04-25T12:37:00Z">
         <w:r>
           <w:t>‘jumped’ / within the interference signal which passes along the axis</w:t>
         </w:r>
       </w:ins>
-      <w:ins w:id="233" w:author="April Peterson" w:date="2020-04-25T12:38:00Z">
+      <w:ins w:id="317" w:author="April Peterson" w:date="2020-04-25T12:38:00Z">
         <w:r>
           <w:t xml:space="preserve"> – while when the interference signal is measured in micrometers of the a</w:t>
         </w:r>
       </w:ins>
-      <w:ins w:id="234" w:author="April Peterson" w:date="2020-04-25T12:39:00Z">
+      <w:ins w:id="318" w:author="April Peterson" w:date="2020-04-25T12:39:00Z">
         <w:r>
           <w:t>xis/sc – will be conserved regardless of the packing ratio/loop length</w:t>
         </w:r>
       </w:ins>
-      <w:ins w:id="235" w:author="April Peterson" w:date="2020-04-25T12:37:00Z">
+      <w:ins w:id="319" w:author="April Peterson" w:date="2020-04-25T12:37:00Z">
         <w:r>
           <w:t>.</w:t>
         </w:r>
@@ -2171,12 +2671,17 @@
       <w:pPr>
         <w:pStyle w:val="BodyText"/>
         <w:rPr>
-          <w:ins w:id="236" w:author="April Peterson" w:date="2020-04-25T12:27:00Z"/>
-        </w:rPr>
-      </w:pPr>
-      <w:ins w:id="237" w:author="April Peterson" w:date="2020-04-25T12:39:00Z">
-        <w:r>
-          <w:t>&lt;but can be effects of the bias in positioning (telomere positioning).&gt;</w:t>
+          <w:ins w:id="320" w:author="April Peterson" w:date="2020-04-25T12:27:00Z"/>
+        </w:rPr>
+      </w:pPr>
+      <w:ins w:id="321" w:author="April Peterson" w:date="2020-04-25T12:39:00Z">
+        <w:r>
+          <w:t>&lt;but can be effects of the bias in positioning (tel</w:t>
+        </w:r>
+        <w:bookmarkStart w:id="322" w:name="_GoBack"/>
+        <w:bookmarkEnd w:id="322"/>
+        <w:r>
+          <w:t>omere positioning).&gt;</w:t>
         </w:r>
       </w:ins>
     </w:p>
@@ -2184,19 +2689,20 @@
       <w:pPr>
         <w:pStyle w:val="BodyText"/>
         <w:rPr>
-          <w:ins w:id="238" w:author="April Peterson" w:date="2020-04-25T12:27:00Z"/>
-        </w:rPr>
-      </w:pPr>
-      <w:ins w:id="239" w:author="April Peterson" w:date="2020-04-25T12:27:00Z">
-        <w:r>
+          <w:ins w:id="323" w:author="April Peterson" w:date="2020-04-25T12:27:00Z"/>
+        </w:rPr>
+      </w:pPr>
+      <w:ins w:id="324" w:author="April Peterson" w:date="2020-04-25T12:27:00Z">
+        <w:r>
+          <w:lastRenderedPageBreak/>
           <w:t xml:space="preserve">chromatin organization with longer DNA loops (and shorter axis), as seen in males for mice (Petkov et al. 2007, Lynn et al. (2002)) and humans (Gruhn et al. 2013), interference strength measured in base pairs in males will be stronger compared to female linkage maps. </w:t>
         </w:r>
-        <w:commentRangeEnd w:id="226"/>
+        <w:commentRangeEnd w:id="310"/>
         <w:r>
           <w:rPr>
             <w:rStyle w:val="CommentReference"/>
           </w:rPr>
-          <w:commentReference w:id="226"/>
+          <w:commentReference w:id="310"/>
         </w:r>
       </w:ins>
     </w:p>
@@ -2204,7 +2710,7 @@
       <w:pPr>
         <w:pStyle w:val="BodyText"/>
         <w:rPr>
-          <w:ins w:id="240" w:author="April Peterson" w:date="2020-04-25T12:23:00Z"/>
+          <w:ins w:id="325" w:author="April Peterson" w:date="2020-04-25T12:23:00Z"/>
         </w:rPr>
       </w:pPr>
     </w:p>
@@ -2212,7 +2718,7 @@
       <w:pPr>
         <w:pStyle w:val="BodyText"/>
         <w:rPr>
-          <w:ins w:id="241" w:author="April Peterson" w:date="2020-04-25T12:24:00Z"/>
+          <w:ins w:id="326" w:author="April Peterson" w:date="2020-04-25T12:24:00Z"/>
         </w:rPr>
       </w:pPr>
       <w:r>
@@ -2223,44 +2729,40 @@
       <w:pPr>
         <w:pStyle w:val="BodyText"/>
         <w:rPr>
-          <w:ins w:id="242" w:author="April Peterson" w:date="2020-04-25T12:24:00Z"/>
-        </w:rPr>
-      </w:pPr>
-      <w:ins w:id="243" w:author="April Peterson" w:date="2020-04-25T12:24:00Z">
+          <w:ins w:id="327" w:author="April Peterson" w:date="2020-04-25T12:24:00Z"/>
+        </w:rPr>
+      </w:pPr>
+      <w:ins w:id="328" w:author="April Peterson" w:date="2020-04-25T12:24:00Z">
         <w:r>
           <w:t xml:space="preserve">Stronger interference strength in males – has been noted </w:t>
         </w:r>
       </w:ins>
-      <w:ins w:id="244" w:author="April Peterson" w:date="2020-04-25T12:25:00Z">
+      <w:ins w:id="329" w:author="April Peterson" w:date="2020-04-25T12:25:00Z">
         <w:r>
           <w:t xml:space="preserve">across many sex-specific linkage maps </w:t>
         </w:r>
       </w:ins>
-      <w:ins w:id="245" w:author="April Peterson" w:date="2020-04-25T12:26:00Z">
+      <w:ins w:id="330" w:author="April Peterson" w:date="2020-04-25T12:26:00Z">
         <w:r>
           <w:t xml:space="preserve">(cite) </w:t>
         </w:r>
       </w:ins>
-      <w:ins w:id="246" w:author="April Peterson" w:date="2020-04-25T12:25:00Z">
+      <w:ins w:id="331" w:author="April Peterson" w:date="2020-04-25T12:25:00Z">
         <w:r>
           <w:t>(strength</w:t>
         </w:r>
       </w:ins>
-      <w:ins w:id="247" w:author="April Peterson" w:date="2020-04-25T12:26:00Z">
+      <w:ins w:id="332" w:author="April Peterson" w:date="2020-04-25T12:26:00Z">
         <w:r>
           <w:t>en</w:t>
         </w:r>
       </w:ins>
-      <w:ins w:id="248" w:author="April Peterson" w:date="2020-04-25T12:25:00Z">
-        <w:r>
-          <w:t xml:space="preserve">ing the hypothesis that sexual dimorphism in the chromatin </w:t>
-        </w:r>
-        <w:r>
-          <w:lastRenderedPageBreak/>
-          <w:t xml:space="preserve">organization </w:t>
-        </w:r>
-      </w:ins>
-      <w:ins w:id="249" w:author="April Peterson" w:date="2020-04-25T12:26:00Z">
+      <w:ins w:id="333" w:author="April Peterson" w:date="2020-04-25T12:25:00Z">
+        <w:r>
+          <w:t xml:space="preserve">ing the hypothesis that sexual dimorphism in the chromatin organization </w:t>
+        </w:r>
+      </w:ins>
+      <w:ins w:id="334" w:author="April Peterson" w:date="2020-04-25T12:26:00Z">
         <w:r>
           <w:t>is widespread,  BUT this has only been confirmed by cytological data in mice and humans.</w:t>
         </w:r>
@@ -2270,16 +2772,16 @@
       <w:pPr>
         <w:pStyle w:val="BodyText"/>
       </w:pPr>
-      <w:commentRangeStart w:id="250"/>
+      <w:commentRangeStart w:id="335"/>
       <w:r>
         <w:t>Stronger interference strength in base pairs for male specific linkage maps is indirect evidence that sexual dimorphism in chromatin organization however this has yet to be confirmed in cytological data from both sexes in species beyond mice and humans.</w:t>
       </w:r>
-      <w:commentRangeEnd w:id="250"/>
+      <w:commentRangeEnd w:id="335"/>
       <w:r>
         <w:rPr>
           <w:rStyle w:val="CommentReference"/>
         </w:rPr>
-        <w:commentReference w:id="250"/>
+        <w:commentReference w:id="335"/>
       </w:r>
     </w:p>
     <w:p>
@@ -2291,40 +2793,40 @@
       <w:pPr>
         <w:pStyle w:val="Heading3"/>
       </w:pPr>
-      <w:bookmarkStart w:id="251" w:name="evolution-of-interference-strength-in-ma"/>
-      <w:bookmarkStart w:id="252" w:name="_Toc37934357"/>
-      <w:bookmarkEnd w:id="251"/>
+      <w:bookmarkStart w:id="336" w:name="evolution-of-interference-strength-in-ma"/>
+      <w:bookmarkStart w:id="337" w:name="_Toc37934357"/>
+      <w:bookmarkEnd w:id="336"/>
       <w:r>
         <w:t>Evolution of interference strength in males</w:t>
       </w:r>
-      <w:bookmarkEnd w:id="252"/>
+      <w:bookmarkEnd w:id="337"/>
     </w:p>
     <w:p>
       <w:pPr>
         <w:pStyle w:val="BodyText"/>
         <w:rPr>
-          <w:ins w:id="253" w:author="April Peterson" w:date="2020-04-25T10:39:00Z"/>
-        </w:rPr>
-      </w:pPr>
-      <w:commentRangeStart w:id="254"/>
-      <w:commentRangeStart w:id="255"/>
-      <w:ins w:id="256" w:author="April Peterson" w:date="2020-04-25T10:39:00Z">
+          <w:ins w:id="338" w:author="April Peterson" w:date="2020-04-25T10:39:00Z"/>
+        </w:rPr>
+      </w:pPr>
+      <w:commentRangeStart w:id="339"/>
+      <w:commentRangeStart w:id="340"/>
+      <w:ins w:id="341" w:author="April Peterson" w:date="2020-04-25T10:39:00Z">
         <w:r>
           <w:t>An expected consequence of our observed elevated genome-wide recombination rate is lower LD, which may increase the efficiency of selection and impact the dynamics of introgression. Given that the higher genome-wide recombination rates are paired with stronger interference these predicted pattern may have heterogeneous signal along chromosomes.</w:t>
         </w:r>
-        <w:commentRangeEnd w:id="254"/>
+        <w:commentRangeEnd w:id="339"/>
         <w:r>
           <w:rPr>
             <w:rStyle w:val="CommentReference"/>
           </w:rPr>
-          <w:commentReference w:id="254"/>
-        </w:r>
-        <w:commentRangeEnd w:id="255"/>
+          <w:commentReference w:id="339"/>
+        </w:r>
+        <w:commentRangeEnd w:id="340"/>
         <w:r>
           <w:rPr>
             <w:rStyle w:val="CommentReference"/>
           </w:rPr>
-          <w:commentReference w:id="255"/>
+          <w:commentReference w:id="340"/>
         </w:r>
       </w:ins>
     </w:p>
@@ -2344,12 +2846,12 @@
       <w:r>
         <w:t xml:space="preserve"> from (Peterson, Miller, and Payseur 2019) or large effects on genome wide recombination rates across a short evolutionary differences; the within-sex comparison of two breeds of cattle with different genome wide recombination rates (Ma et al. 2015). </w:t>
       </w:r>
-      <w:commentRangeStart w:id="257"/>
-      <w:commentRangeStart w:id="258"/>
+      <w:commentRangeStart w:id="342"/>
+      <w:commentRangeStart w:id="343"/>
       <w:r>
         <w:rPr>
           <w:b/>
-          <w:rPrChange w:id="259" w:author="April Peterson" w:date="2020-04-26T21:54:00Z">
+          <w:rPrChange w:id="344" w:author="April Peterson" w:date="2020-04-26T21:54:00Z">
             <w:rPr/>
           </w:rPrChange>
         </w:rPr>
@@ -2358,19 +2860,19 @@
       <w:r>
         <w:t>.</w:t>
       </w:r>
-      <w:commentRangeEnd w:id="257"/>
+      <w:commentRangeEnd w:id="342"/>
       <w:r>
         <w:rPr>
           <w:rStyle w:val="CommentReference"/>
         </w:rPr>
-        <w:commentReference w:id="257"/>
-      </w:r>
-      <w:commentRangeEnd w:id="258"/>
+        <w:commentReference w:id="342"/>
+      </w:r>
+      <w:commentRangeEnd w:id="343"/>
       <w:r>
         <w:rPr>
           <w:rStyle w:val="CommentReference"/>
         </w:rPr>
-        <w:commentReference w:id="258"/>
+        <w:commentReference w:id="343"/>
       </w:r>
     </w:p>
     <w:p>
@@ -2378,7 +2880,11 @@
         <w:pStyle w:val="BodyText"/>
       </w:pPr>
       <w:r>
-        <w:t>We propose that the spindle based selection model can explain the positive correlation via selection on the amount of sister cohesion connecting homologs at metaphse. The evolution of genome wide recombination rates in our study is driven by a transition of the majority of bivalent having single crossovers to an enrichment of bivalents with two crossovers. All else being equal, interference strength would be expected to be equal or even weaker. Our results show that the two crossovers are spaced further apart when SC length is controlled for and chromosome size effects are minimized, in the strain enriched for two crossover bivalents. Assuming that chromatin compaction between pachtyene and metaphase is uniform along chromosomes, an outcome of this further spacing of two foci results in an increased area of sister cohesion connecting homologs (Figure X).</w:t>
+        <w:t xml:space="preserve">We propose that the spindle based selection model can explain the positive correlation via selection on the amount of sister cohesion connecting homologs at metaphse. The evolution of genome wide recombination rates in our study is driven by a transition of the majority of bivalent having single crossovers to an enrichment of bivalents with two crossovers. All </w:t>
+      </w:r>
+      <w:r>
+        <w:lastRenderedPageBreak/>
+        <w:t>else being equal, interference strength would be expected to be equal or even weaker. Our results show that the two crossovers are spaced further apart when SC length is controlled for and chromosome size effects are minimized, in the strain enriched for two crossover bivalents. Assuming that chromatin compaction between pachtyene and metaphase is uniform along chromosomes, an outcome of this further spacing of two foci results in an increased area of sister cohesion connecting homologs (Figure X).</w:t>
       </w:r>
     </w:p>
     <w:p>
@@ -2386,11 +2892,7 @@
         <w:pStyle w:val="BodyText"/>
       </w:pPr>
       <w:r>
-        <w:t xml:space="preserve">The COM model predicts that interference and the recombination landscape arises from known oscillatory movements during prophase, however it lacks a mechanism for a evolutionary based predictions. While the SACE modifier model does not explicitly model evolution of interference strength we note that a logical outcome of the main prediction of </w:t>
-      </w:r>
-      <w:r>
-        <w:lastRenderedPageBreak/>
-        <w:t>maintaining larger chromosome blocks in males, would be a recombination landscape with stronger interference strength.</w:t>
+        <w:t>The COM model predicts that interference and the recombination landscape arises from known oscillatory movements during prophase, however it lacks a mechanism for a evolutionary based predictions. While the SACE modifier model does not explicitly model evolution of interference strength we note that a logical outcome of the main prediction of maintaining larger chromosome blocks in males, would be a recombination landscape with stronger interference strength.</w:t>
       </w:r>
     </w:p>
     <w:p>
@@ -2405,28 +2907,28 @@
       <w:pPr>
         <w:pStyle w:val="BodyText"/>
         <w:rPr>
-          <w:del w:id="260" w:author="April Peterson" w:date="2020-04-25T10:39:00Z"/>
-        </w:rPr>
-      </w:pPr>
-      <w:commentRangeStart w:id="261"/>
-      <w:commentRangeStart w:id="262"/>
-      <w:del w:id="263" w:author="April Peterson" w:date="2020-04-25T10:39:00Z">
+          <w:del w:id="345" w:author="April Peterson" w:date="2020-04-25T10:39:00Z"/>
+        </w:rPr>
+      </w:pPr>
+      <w:commentRangeStart w:id="346"/>
+      <w:commentRangeStart w:id="347"/>
+      <w:del w:id="348" w:author="April Peterson" w:date="2020-04-25T10:39:00Z">
         <w:r>
           <w:delText>An expected consequence of our observed elevated genome-wide recombination rate is lower LD, which may increase the efficiency of selection and impact the dynamics of introgression. Given that the higher genome-wide recombination rates are paired with stronger interference these predicted pattern may have heterogeneous signal along chromosomes.</w:delText>
         </w:r>
-        <w:commentRangeEnd w:id="261"/>
+        <w:commentRangeEnd w:id="346"/>
         <w:r>
           <w:rPr>
             <w:rStyle w:val="CommentReference"/>
           </w:rPr>
-          <w:commentReference w:id="261"/>
-        </w:r>
-        <w:commentRangeEnd w:id="262"/>
+          <w:commentReference w:id="346"/>
+        </w:r>
+        <w:commentRangeEnd w:id="347"/>
         <w:r>
           <w:rPr>
             <w:rStyle w:val="CommentReference"/>
           </w:rPr>
-          <w:commentReference w:id="262"/>
+          <w:commentReference w:id="347"/>
         </w:r>
       </w:del>
     </w:p>
@@ -2434,28 +2936,28 @@
       <w:pPr>
         <w:pStyle w:val="Heading3"/>
       </w:pPr>
-      <w:bookmarkStart w:id="264" w:name="future-steps"/>
-      <w:bookmarkStart w:id="265" w:name="_Toc37934358"/>
-      <w:bookmarkEnd w:id="264"/>
+      <w:bookmarkStart w:id="349" w:name="future-steps"/>
+      <w:bookmarkStart w:id="350" w:name="_Toc37934358"/>
+      <w:bookmarkEnd w:id="349"/>
       <w:r>
         <w:t>Future steps</w:t>
       </w:r>
-      <w:bookmarkEnd w:id="265"/>
+      <w:bookmarkEnd w:id="350"/>
     </w:p>
     <w:p>
       <w:pPr>
         <w:pStyle w:val="FirstParagraph"/>
       </w:pPr>
-      <w:commentRangeStart w:id="266"/>
+      <w:commentRangeStart w:id="351"/>
       <w:r>
         <w:t xml:space="preserve">We make three suggestions for future steps in studying recombination variation. </w:t>
       </w:r>
-      <w:commentRangeEnd w:id="266"/>
+      <w:commentRangeEnd w:id="351"/>
       <w:r>
         <w:rPr>
           <w:rStyle w:val="CommentReference"/>
         </w:rPr>
-        <w:commentReference w:id="266"/>
+        <w:commentReference w:id="351"/>
       </w:r>
       <w:r>
         <w:t>First consider the when comparing sex specific meiotic traits consider that evolutionary distinct trajectories due to the fundamental differences in gametogenesis. Second certain systems can be leveraged to overcome limitations inherent in some approached. For example, identifying chromosomes across cells in cytological data requires chromosome specific probes, (e.g. FISH) but chromosome specific data can be collected from organisms with diverse karyotypes (birds, peromyscus, humans) or backgrounds with Robertsonian trans-locations.</w:t>
@@ -2473,13 +2975,14 @@
       <w:pPr>
         <w:pStyle w:val="Heading1"/>
       </w:pPr>
-      <w:bookmarkStart w:id="267" w:name="references"/>
-      <w:bookmarkStart w:id="268" w:name="_Toc37934359"/>
-      <w:bookmarkEnd w:id="267"/>
-      <w:r>
+      <w:bookmarkStart w:id="352" w:name="references"/>
+      <w:bookmarkStart w:id="353" w:name="_Toc37934359"/>
+      <w:bookmarkEnd w:id="352"/>
+      <w:r>
+        <w:lastRenderedPageBreak/>
         <w:t>References</w:t>
       </w:r>
-      <w:bookmarkEnd w:id="268"/>
+      <w:bookmarkEnd w:id="353"/>
     </w:p>
     <w:p>
       <w:pPr>
@@ -2537,17 +3040,173 @@
         <w:pStyle w:val="Bibliography"/>
       </w:pPr>
       <w:r>
+        <w:t xml:space="preserve">Cahoon, Cori K, and Diana E Libuda. 2019. “Leagues of Their Own: Sexually Dimorphic Features of Meiotic Prophase I.” </w:t>
+      </w:r>
+      <w:r>
+        <w:rPr>
+          <w:i/>
+        </w:rPr>
+        <w:t>Chromosoma</w:t>
+      </w:r>
+      <w:r>
+        <w:t>. Springer, 1–16.</w:t>
+      </w:r>
+    </w:p>
+    <w:p>
+      <w:pPr>
+        <w:pStyle w:val="Bibliography"/>
+      </w:pPr>
+      <w:r>
+        <w:t xml:space="preserve">Dumont, Beth L, and Bret A Payseur. 2011. “Genetic Analysis of Genome-Scale Recombination Rate Evolution in House Mice.” </w:t>
+      </w:r>
+      <w:r>
+        <w:rPr>
+          <w:i/>
+        </w:rPr>
+        <w:t>PLoS Genetics</w:t>
+      </w:r>
+      <w:r>
+        <w:t xml:space="preserve"> 7 (6). Public Library of Science.</w:t>
+      </w:r>
+    </w:p>
+    <w:p>
+      <w:pPr>
+        <w:pStyle w:val="Bibliography"/>
+      </w:pPr>
+      <w:r>
+        <w:t xml:space="preserve">Dumont, Julien, and Arshad Desai. 2012. “Acentrosomal Spindle Assembly and Chromosome Segregation During Oocyte Meiosis.” </w:t>
+      </w:r>
+      <w:r>
+        <w:rPr>
+          <w:i/>
+        </w:rPr>
+        <w:t>Trends in Cell Biology</w:t>
+      </w:r>
+      <w:r>
+        <w:t xml:space="preserve"> 22 (5). Elsevier: 241–49.</w:t>
+      </w:r>
+    </w:p>
+    <w:p>
+      <w:pPr>
+        <w:pStyle w:val="Bibliography"/>
+      </w:pPr>
+      <w:r>
+        <w:t xml:space="preserve">Gruhn, Jennifer R, Carmen Rubio, Karl W Broman, Patricia A Hunt, and Terry Hassold. 2013. “Cytological Studies of Human Meiosis: Sex-Specific Differences in Recombination Originate at, or Prior to, Establishment of Double-Strand Breaks.” </w:t>
+      </w:r>
+      <w:r>
+        <w:rPr>
+          <w:i/>
+        </w:rPr>
+        <w:t>PloS One</w:t>
+      </w:r>
+      <w:r>
+        <w:t xml:space="preserve"> 8 (12). Public Library of Science.</w:t>
+      </w:r>
+    </w:p>
+    <w:p>
+      <w:pPr>
+        <w:pStyle w:val="Bibliography"/>
+      </w:pPr>
+      <w:r>
+        <w:t xml:space="preserve">Haenel, Quiterie, Telma G Laurentino, Marius Roesti, and Daniel Berner. 2018. “Meta-Analysis of Chromosome-Scale Crossover Rate Variation in Eukaryotes and Its Significance to Evolutionary Genomics.” </w:t>
+      </w:r>
+      <w:r>
+        <w:rPr>
+          <w:i/>
+        </w:rPr>
+        <w:t>Molecular Ecology</w:t>
+      </w:r>
+      <w:r>
+        <w:t xml:space="preserve"> 27 (11). Wiley Online Library: 2477–97.</w:t>
+      </w:r>
+    </w:p>
+    <w:p>
+      <w:pPr>
+        <w:pStyle w:val="Bibliography"/>
+      </w:pPr>
+      <w:r>
+        <w:t xml:space="preserve">Hultén, Maj A. 2011. “On the Origin of Crossover Interference: A Chromosome Oscillatory Movement (Com) Model.” </w:t>
+      </w:r>
+      <w:r>
+        <w:rPr>
+          <w:i/>
+        </w:rPr>
+        <w:t>Molecular Cytogenetics</w:t>
+      </w:r>
+      <w:r>
+        <w:t xml:space="preserve"> 4 (1). Springer: 10.</w:t>
+      </w:r>
+    </w:p>
+    <w:p>
+      <w:pPr>
+        <w:pStyle w:val="Bibliography"/>
+      </w:pPr>
+      <w:r>
+        <w:t xml:space="preserve">Kyogoku, Hirohisa, and Tomoya S Kitajima. 2017. “Large Cytoplasm Is Linked to the Error-Prone Nature of Oocytes.” </w:t>
+      </w:r>
+      <w:r>
+        <w:rPr>
+          <w:i/>
+        </w:rPr>
+        <w:t>Developmental Cell</w:t>
+      </w:r>
+      <w:r>
+        <w:t xml:space="preserve"> 41 (3). Elsevier: 287–98.</w:t>
+      </w:r>
+    </w:p>
+    <w:p>
+      <w:pPr>
+        <w:pStyle w:val="Bibliography"/>
+      </w:pPr>
+      <w:r>
+        <w:t xml:space="preserve">Lane, Simon, and Liisa Kauppi. 2019. “Meiotic Spindle Assembly Checkpoint and Aneuploidy in Males Versus Females.” </w:t>
+      </w:r>
+      <w:r>
+        <w:rPr>
+          <w:i/>
+        </w:rPr>
+        <w:t>Cellular and Molecular Life Sciences</w:t>
+      </w:r>
+      <w:r>
+        <w:t xml:space="preserve"> 76 (6). Springer: 1135–50.</w:t>
+      </w:r>
+    </w:p>
+    <w:p>
+      <w:pPr>
+        <w:pStyle w:val="Bibliography"/>
+      </w:pPr>
+      <w:r>
+        <w:t xml:space="preserve">Lee, Jibak. 2019. “Is Age-Related Increase of Chromosome Segregation Errors in Mammalian Oocytes Caused by Cohesin Deterioration?” </w:t>
+      </w:r>
+      <w:r>
+        <w:rPr>
+          <w:i/>
+        </w:rPr>
+        <w:t>Reproductive Medicine and Biology</w:t>
+      </w:r>
+      <w:r>
+        <w:t>. Wiley Online Library.</w:t>
+      </w:r>
+    </w:p>
+    <w:p>
+      <w:pPr>
+        <w:pStyle w:val="Bibliography"/>
+      </w:pPr>
+      <w:r>
+        <w:t xml:space="preserve">Lynn, Audrey, Kara E Koehler, LuAnn Judis, Ernest R Chan, Jonathan P Cherry, Stuart Schwartz, Allen Seftel, Patricia A Hunt, and Terry J Hassold. 2002. “Covariation of </w:t>
+      </w:r>
+      <w:r>
         <w:lastRenderedPageBreak/>
-        <w:t xml:space="preserve">Cahoon, Cori K, and Diana E Libuda. 2019. “Leagues of Their Own: Sexually Dimorphic Features of Meiotic Prophase I.” </w:t>
+        <w:t xml:space="preserve">Synaptonemal Complex Length and Mammalian Meiotic Exchange Rates.” </w:t>
       </w:r>
       <w:r>
         <w:rPr>
           <w:i/>
         </w:rPr>
-        <w:t>Chromosoma</w:t>
-      </w:r>
-      <w:r>
-        <w:t>. Springer, 1–16.</w:t>
+        <w:t>Science</w:t>
+      </w:r>
+      <w:r>
+        <w:t xml:space="preserve"> 296 (5576). American Association for the Advancement of Science: 2222–5.</w:t>
       </w:r>
     </w:p>
     <w:p>
@@ -2555,7 +3214,7 @@
         <w:pStyle w:val="Bibliography"/>
       </w:pPr>
       <w:r>
-        <w:t xml:space="preserve">Dumont, Beth L, and Bret A Payseur. 2011. “Genetic Analysis of Genome-Scale Recombination Rate Evolution in House Mice.” </w:t>
+        <w:t xml:space="preserve">Ma, Li, Jeffrey R O’Connell, Paul M VanRaden, Botong Shen, Abinash Padhi, Chuanyu Sun, Derek M Bickhart, et al. 2015. “Cattle Sex-Specific Recombination and Genetic Control from a Large Pedigree Analysis.” </w:t>
       </w:r>
       <w:r>
         <w:rPr>
@@ -2564,7 +3223,7 @@
         <w:t>PLoS Genetics</w:t>
       </w:r>
       <w:r>
-        <w:t xml:space="preserve"> 7 (6). Public Library of Science.</w:t>
+        <w:t xml:space="preserve"> 11 (11). Public Library of Science.</w:t>
       </w:r>
     </w:p>
     <w:p>
@@ -2572,16 +3231,16 @@
         <w:pStyle w:val="Bibliography"/>
       </w:pPr>
       <w:r>
-        <w:t xml:space="preserve">Dumont, Julien, and Arshad Desai. 2012. “Acentrosomal Spindle Assembly and Chromosome Segregation During Oocyte Meiosis.” </w:t>
+        <w:t xml:space="preserve">Manandhar, Gaurishankar, Heide Schatten, and Peter Sutovsky. 2005. “Centrosome Reduction During Gametogenesis and Its Significance.” </w:t>
       </w:r>
       <w:r>
         <w:rPr>
           <w:i/>
         </w:rPr>
-        <w:t>Trends in Cell Biology</w:t>
-      </w:r>
-      <w:r>
-        <w:t xml:space="preserve"> 22 (5). Elsevier: 241–49.</w:t>
+        <w:t>Biology of Reproduction</w:t>
+      </w:r>
+      <w:r>
+        <w:t xml:space="preserve"> 72 (1). Oxford University Press: 2–13.</w:t>
       </w:r>
     </w:p>
     <w:p>
@@ -2589,16 +3248,16 @@
         <w:pStyle w:val="Bibliography"/>
       </w:pPr>
       <w:r>
-        <w:t xml:space="preserve">Gruhn, Jennifer R, Carmen Rubio, Karl W Broman, Patricia A Hunt, and Terry Hassold. 2013. “Cytological Studies of Human Meiosis: Sex-Specific Differences in Recombination Originate at, or Prior to, Establishment of Double-Strand Breaks.” </w:t>
+        <w:t xml:space="preserve">Otto, Sarah P, and Bret A Payseur. 2019. “Crossover Interference: Shedding Light on the Evolution of Recombination.” </w:t>
       </w:r>
       <w:r>
         <w:rPr>
           <w:i/>
         </w:rPr>
-        <w:t>PloS One</w:t>
-      </w:r>
-      <w:r>
-        <w:t xml:space="preserve"> 8 (12). Public Library of Science.</w:t>
+        <w:t>Annual Review of Genetics</w:t>
+      </w:r>
+      <w:r>
+        <w:t xml:space="preserve"> 53. Annual Reviews: 19–44.</w:t>
       </w:r>
     </w:p>
     <w:p>
@@ -2606,16 +3265,16 @@
         <w:pStyle w:val="Bibliography"/>
       </w:pPr>
       <w:r>
-        <w:t xml:space="preserve">Haenel, Quiterie, Telma G Laurentino, Marius Roesti, and Daniel Berner. 2018. “Meta-Analysis of Chromosome-Scale Crossover Rate Variation in Eukaryotes and Its Significance to Evolutionary Genomics.” </w:t>
+        <w:t xml:space="preserve">Peterson, April L, Nathan D Miller, and Bret A Payseur. 2019. “Conservation of the Genome-Wide Recombination Rate in White-Footed Mice.” </w:t>
       </w:r>
       <w:r>
         <w:rPr>
           <w:i/>
         </w:rPr>
-        <w:t>Molecular Ecology</w:t>
-      </w:r>
-      <w:r>
-        <w:t xml:space="preserve"> 27 (11). Wiley Online Library: 2477–97.</w:t>
+        <w:t>Heredity</w:t>
+      </w:r>
+      <w:r>
+        <w:t xml:space="preserve"> 123 (4). Nature Publishing Group: 442–57.</w:t>
       </w:r>
     </w:p>
     <w:p>
@@ -2623,16 +3282,16 @@
         <w:pStyle w:val="Bibliography"/>
       </w:pPr>
       <w:r>
-        <w:t xml:space="preserve">Hultén, Maj A. 2011. “On the Origin of Crossover Interference: A Chromosome Oscillatory Movement (Com) Model.” </w:t>
+        <w:t xml:space="preserve">Petkov, Petko M, Karl W Broman, Jin P Szatkiewicz, and Kenneth Paigen. 2007. “Crossover Interference Underlies Sex Differences in Recombination Rates.” </w:t>
       </w:r>
       <w:r>
         <w:rPr>
           <w:i/>
         </w:rPr>
-        <w:t>Molecular Cytogenetics</w:t>
-      </w:r>
-      <w:r>
-        <w:t xml:space="preserve"> 4 (1). Springer: 10.</w:t>
+        <w:t>Trends in Genetics</w:t>
+      </w:r>
+      <w:r>
+        <w:t xml:space="preserve"> 23 (11). Elsevier: 539–42.</w:t>
       </w:r>
     </w:p>
     <w:p>
@@ -2640,16 +3299,16 @@
         <w:pStyle w:val="Bibliography"/>
       </w:pPr>
       <w:r>
-        <w:t xml:space="preserve">Kyogoku, Hirohisa, and Tomoya S Kitajima. 2017. “Large Cytoplasm Is Linked to the Error-Prone Nature of Oocytes.” </w:t>
+        <w:t xml:space="preserve">Ross, L, and BB Normark. 2015. “Evolutionary Problems in Centrosome and Centriole Biology.” </w:t>
       </w:r>
       <w:r>
         <w:rPr>
           <w:i/>
         </w:rPr>
-        <w:t>Developmental Cell</w:t>
-      </w:r>
-      <w:r>
-        <w:t xml:space="preserve"> 41 (3). Elsevier: 287–98.</w:t>
+        <w:t>Journal of Evolutionary Biology</w:t>
+      </w:r>
+      <w:r>
+        <w:t xml:space="preserve"> 28 (5). Wiley Online Library: 995–1004.</w:t>
       </w:r>
     </w:p>
     <w:p>
@@ -2657,172 +3316,18 @@
         <w:pStyle w:val="Bibliography"/>
       </w:pPr>
       <w:r>
-        <w:t xml:space="preserve">Lane, Simon, and Liisa Kauppi. 2019. “Meiotic Spindle Assembly Checkpoint and Aneuploidy in Males Versus Females.” </w:t>
+        <w:t xml:space="preserve">Sardell, Jason M., and Mark Kirkpatrick. 2020. “Sex Differences in the Recombination Landscape.” </w:t>
       </w:r>
       <w:r>
         <w:rPr>
           <w:i/>
         </w:rPr>
-        <w:t>Cellular and Molecular Life Sciences</w:t>
-      </w:r>
-      <w:r>
-        <w:t xml:space="preserve"> 76 (6). Springer: 1135–50.</w:t>
-      </w:r>
-    </w:p>
-    <w:p>
-      <w:pPr>
-        <w:pStyle w:val="Bibliography"/>
-      </w:pPr>
-      <w:r>
-        <w:t xml:space="preserve">Lee, Jibak. 2019. “Is Age-Related Increase of Chromosome Segregation Errors in Mammalian Oocytes Caused by Cohesin Deterioration?” </w:t>
-      </w:r>
-      <w:r>
-        <w:rPr>
-          <w:i/>
-        </w:rPr>
-        <w:t>Reproductive Medicine and Biology</w:t>
-      </w:r>
-      <w:r>
-        <w:t>. Wiley Online Library.</w:t>
-      </w:r>
-    </w:p>
-    <w:p>
-      <w:pPr>
-        <w:pStyle w:val="Bibliography"/>
-      </w:pPr>
-      <w:r>
-        <w:t xml:space="preserve">Lynn, Audrey, Kara E Koehler, LuAnn Judis, Ernest R Chan, Jonathan P Cherry, Stuart Schwartz, Allen Seftel, Patricia A Hunt, and Terry J Hassold. 2002. “Covariation of Synaptonemal Complex Length and Mammalian Meiotic Exchange Rates.” </w:t>
-      </w:r>
-      <w:r>
-        <w:rPr>
-          <w:i/>
-        </w:rPr>
-        <w:t>Science</w:t>
-      </w:r>
-      <w:r>
-        <w:t xml:space="preserve"> 296 (5576). American Association for the Advancement of Science: 2222–5.</w:t>
-      </w:r>
-    </w:p>
-    <w:p>
-      <w:pPr>
-        <w:pStyle w:val="Bibliography"/>
-      </w:pPr>
-      <w:r>
-        <w:t xml:space="preserve">Ma, Li, Jeffrey R O’Connell, Paul M VanRaden, Botong Shen, Abinash Padhi, Chuanyu Sun, Derek M Bickhart, et al. 2015. “Cattle Sex-Specific Recombination and Genetic Control from a Large Pedigree Analysis.” </w:t>
-      </w:r>
-      <w:r>
-        <w:rPr>
-          <w:i/>
-        </w:rPr>
-        <w:t>PLoS Genetics</w:t>
-      </w:r>
-      <w:r>
-        <w:t xml:space="preserve"> 11 (11). Public Library of Science.</w:t>
-      </w:r>
-    </w:p>
-    <w:p>
-      <w:pPr>
-        <w:pStyle w:val="Bibliography"/>
-      </w:pPr>
-      <w:r>
-        <w:t xml:space="preserve">Manandhar, Gaurishankar, Heide Schatten, and Peter Sutovsky. 2005. “Centrosome Reduction During Gametogenesis and Its Significance.” </w:t>
-      </w:r>
-      <w:r>
-        <w:rPr>
-          <w:i/>
-        </w:rPr>
-        <w:t>Biology of Reproduction</w:t>
-      </w:r>
-      <w:r>
-        <w:t xml:space="preserve"> 72 (1). Oxford University Press: 2–13.</w:t>
-      </w:r>
-    </w:p>
-    <w:p>
-      <w:pPr>
-        <w:pStyle w:val="Bibliography"/>
-      </w:pPr>
-      <w:r>
-        <w:t xml:space="preserve">Otto, Sarah P, and Bret A Payseur. 2019. “Crossover Interference: Shedding Light on the Evolution of Recombination.” </w:t>
-      </w:r>
-      <w:r>
-        <w:rPr>
-          <w:i/>
-        </w:rPr>
-        <w:t>Annual Review of Genetics</w:t>
-      </w:r>
-      <w:r>
-        <w:t xml:space="preserve"> 53. Annual Reviews: 19–44.</w:t>
-      </w:r>
-    </w:p>
-    <w:p>
-      <w:pPr>
-        <w:pStyle w:val="Bibliography"/>
-      </w:pPr>
-      <w:r>
-        <w:lastRenderedPageBreak/>
-        <w:t xml:space="preserve">Peterson, April L, Nathan D Miller, and Bret A Payseur. 2019. “Conservation of the Genome-Wide Recombination Rate in White-Footed Mice.” </w:t>
-      </w:r>
-      <w:r>
-        <w:rPr>
-          <w:i/>
-        </w:rPr>
-        <w:t>Heredity</w:t>
-      </w:r>
-      <w:r>
-        <w:t xml:space="preserve"> 123 (4). Nature Publishing Group: 442–57.</w:t>
-      </w:r>
-    </w:p>
-    <w:p>
-      <w:pPr>
-        <w:pStyle w:val="Bibliography"/>
-      </w:pPr>
-      <w:r>
-        <w:t xml:space="preserve">Petkov, Petko M, Karl W Broman, Jin P Szatkiewicz, and Kenneth Paigen. 2007. “Crossover Interference Underlies Sex Differences in Recombination Rates.” </w:t>
-      </w:r>
-      <w:r>
-        <w:rPr>
-          <w:i/>
-        </w:rPr>
-        <w:t>Trends in Genetics</w:t>
-      </w:r>
-      <w:r>
-        <w:t xml:space="preserve"> 23 (11). Elsevier: 539–42.</w:t>
-      </w:r>
-    </w:p>
-    <w:p>
-      <w:pPr>
-        <w:pStyle w:val="Bibliography"/>
-      </w:pPr>
-      <w:r>
-        <w:t xml:space="preserve">Ross, L, and BB Normark. 2015. “Evolutionary Problems in Centrosome and Centriole Biology.” </w:t>
-      </w:r>
-      <w:r>
-        <w:rPr>
-          <w:i/>
-        </w:rPr>
-        <w:t>Journal of Evolutionary Biology</w:t>
-      </w:r>
-      <w:r>
-        <w:t xml:space="preserve"> 28 (5). Wiley Online Library: 995–1004.</w:t>
-      </w:r>
-    </w:p>
-    <w:p>
-      <w:pPr>
-        <w:pStyle w:val="Bibliography"/>
-      </w:pPr>
-      <w:r>
-        <w:t xml:space="preserve">Sardell, Jason M., and Mark Kirkpatrick. 2020. “Sex Differences in the Recombination Landscape.” </w:t>
-      </w:r>
-      <w:r>
-        <w:rPr>
-          <w:i/>
-        </w:rPr>
         <w:t>The American Naturalist</w:t>
       </w:r>
       <w:r>
         <w:t xml:space="preserve"> 195 (2): 361–79. doi:</w:t>
       </w:r>
-      <w:hyperlink r:id="rId9">
+      <w:hyperlink r:id="rId10">
         <w:r>
           <w:rPr>
             <w:rStyle w:val="Hyperlink"/>
@@ -2884,7 +3389,7 @@
       <w:r>
         <w:t xml:space="preserve"> 372 (1736): 20160455. doi:</w:t>
       </w:r>
-      <w:hyperlink r:id="rId10">
+      <w:hyperlink r:id="rId11">
         <w:r>
           <w:rPr>
             <w:rStyle w:val="Hyperlink"/>
@@ -2935,6 +3440,7 @@
         <w:pStyle w:val="Bibliography"/>
       </w:pPr>
       <w:r>
+        <w:lastRenderedPageBreak/>
         <w:t xml:space="preserve">Veller, Carl, Nancy Kleckner, and Martin A Nowak. 2019. “A Rigorous Measure of Genome-Wide Genetic Shuffling That Takes into Account Crossover Positions and Mendel’s Second Law.” </w:t>
       </w:r>
       <w:r>
@@ -2991,7 +3497,7 @@
       </w:r>
     </w:p>
   </w:comment>
-  <w:comment w:id="47" w:author="Bret Payseur" w:date="2020-04-24T09:45:00Z" w:initials="BP">
+  <w:comment w:id="69" w:author="Bret Payseur" w:date="2020-04-24T09:45:00Z" w:initials="BP">
     <w:p>
       <w:pPr>
         <w:pStyle w:val="CommentText"/>
@@ -3007,7 +3513,7 @@
       </w:r>
     </w:p>
   </w:comment>
-  <w:comment w:id="49" w:author="Bret Payseur" w:date="2020-04-24T09:47:00Z" w:initials="BP">
+  <w:comment w:id="76" w:author="Bret Payseur" w:date="2020-04-24T09:47:00Z" w:initials="BP">
     <w:p>
       <w:pPr>
         <w:pStyle w:val="CommentText"/>
@@ -3019,11 +3525,11 @@
         <w:annotationRef/>
       </w:r>
       <w:r>
-        <w:t>Consider rephrasing and rearranging to emphasize that the combination of evolutionary patterns you discovered motivates a new model (spindle). For example, “While some aspects of our results fit existing models, the combination of patterns we discovered motivates a new model…”</w:t>
+        <w:t>This is self-explanatory in the table. You can delete it here.</w:t>
       </w:r>
     </w:p>
   </w:comment>
-  <w:comment w:id="53" w:author="Bret Payseur" w:date="2020-04-24T09:47:00Z" w:initials="BP">
+  <w:comment w:id="112" w:author="Bret Payseur" w:date="2020-04-24T09:57:00Z" w:initials="BP">
     <w:p>
       <w:pPr>
         <w:pStyle w:val="CommentText"/>
@@ -3035,11 +3541,11 @@
         <w:annotationRef/>
       </w:r>
       <w:r>
-        <w:t>This is self-explanatory in the table. You can delete it here.</w:t>
+        <w:t>How is this connected to your results?</w:t>
       </w:r>
     </w:p>
   </w:comment>
-  <w:comment w:id="64" w:author="Bret Payseur" w:date="2020-04-24T09:55:00Z" w:initials="BP">
+  <w:comment w:id="113" w:author="April Peterson" w:date="2020-04-25T11:37:00Z" w:initials="AP">
     <w:p>
       <w:pPr>
         <w:pStyle w:val="CommentText"/>
@@ -3051,11 +3557,14 @@
         <w:annotationRef/>
       </w:r>
       <w:r>
-        <w:t>What exactly do you mean? I think this is an important point.</w:t>
+        <w:t>Outlining</w:t>
+      </w:r>
+      <w:r>
+        <w:t xml:space="preserve"> the model comparison</w:t>
       </w:r>
     </w:p>
   </w:comment>
-  <w:comment w:id="80" w:author="Bret Payseur" w:date="2020-04-24T09:56:00Z" w:initials="BP">
+  <w:comment w:id="117" w:author="Bret Payseur" w:date="2020-04-24T09:58:00Z" w:initials="BP">
     <w:p>
       <w:pPr>
         <w:pStyle w:val="CommentText"/>
@@ -3067,11 +3576,11 @@
         <w:annotationRef/>
       </w:r>
       <w:r>
-        <w:t>Good. These statements spell out the significance of your results.</w:t>
+        <w:t>More efficient than what?</w:t>
       </w:r>
     </w:p>
   </w:comment>
-  <w:comment w:id="59" w:author="Bret Payseur" w:date="2020-04-24T10:01:00Z" w:initials="BP">
+  <w:comment w:id="118" w:author="April Peterson" w:date="2020-04-25T11:38:00Z" w:initials="AP">
     <w:p>
       <w:pPr>
         <w:pStyle w:val="CommentText"/>
@@ -3083,11 +3592,11 @@
         <w:annotationRef/>
       </w:r>
       <w:r>
-        <w:t>Move this paragraph to the beginning of this section to emphasize significance of your results beyond their fit to models.</w:t>
+        <w:t>Male SAC is more efficient – outlined above</w:t>
       </w:r>
     </w:p>
   </w:comment>
-  <w:comment w:id="83" w:author="Bret Payseur" w:date="2020-04-24T09:57:00Z" w:initials="BP">
+  <w:comment w:id="150" w:author="April Peterson" w:date="2020-05-01T11:51:00Z" w:initials="AP">
     <w:p>
       <w:pPr>
         <w:pStyle w:val="CommentText"/>
@@ -3099,11 +3608,11 @@
         <w:annotationRef/>
       </w:r>
       <w:r>
-        <w:t>How is this connected to your results?</w:t>
+        <w:t>Remove?</w:t>
       </w:r>
     </w:p>
   </w:comment>
-  <w:comment w:id="84" w:author="April Peterson" w:date="2020-04-25T11:37:00Z" w:initials="AP">
+  <w:comment w:id="195" w:author="Bret Payseur" w:date="2020-04-24T10:30:00Z" w:initials="BP">
     <w:p>
       <w:pPr>
         <w:pStyle w:val="CommentText"/>
@@ -3115,14 +3624,11 @@
         <w:annotationRef/>
       </w:r>
       <w:r>
-        <w:t>Outlining</w:t>
-      </w:r>
-      <w:r>
-        <w:t xml:space="preserve"> the model comparison</w:t>
+        <w:t>Begin this section with a new paragraph that summarizes the significance of your results without mentioning models.</w:t>
       </w:r>
     </w:p>
   </w:comment>
-  <w:comment w:id="85" w:author="Bret Payseur" w:date="2020-04-24T09:58:00Z" w:initials="BP">
+  <w:comment w:id="230" w:author="Bret Payseur" w:date="2020-04-24T10:33:00Z" w:initials="BP">
     <w:p>
       <w:pPr>
         <w:pStyle w:val="CommentText"/>
@@ -3134,11 +3640,11 @@
         <w:annotationRef/>
       </w:r>
       <w:r>
-        <w:t>More efficient than what?</w:t>
+        <w:t>I don’t understand your point here.</w:t>
       </w:r>
     </w:p>
   </w:comment>
-  <w:comment w:id="86" w:author="April Peterson" w:date="2020-04-25T11:38:00Z" w:initials="AP">
+  <w:comment w:id="263" w:author="Bret Payseur" w:date="2020-04-24T10:33:00Z" w:initials="BP">
     <w:p>
       <w:pPr>
         <w:pStyle w:val="CommentText"/>
@@ -3150,11 +3656,11 @@
         <w:annotationRef/>
       </w:r>
       <w:r>
-        <w:t>Male SAC is more efficient – outlined above</w:t>
+        <w:t>I don’t understand your point here.</w:t>
       </w:r>
     </w:p>
   </w:comment>
-  <w:comment w:id="100" w:author="April Peterson" w:date="2020-04-25T11:17:00Z" w:initials="AP">
+  <w:comment w:id="285" w:author="Bret Payseur" w:date="2020-04-24T10:40:00Z" w:initials="BP">
     <w:p>
       <w:pPr>
         <w:pStyle w:val="CommentText"/>
@@ -3166,11 +3672,11 @@
         <w:annotationRef/>
       </w:r>
       <w:r>
-        <w:t>Clean up these sentences.</w:t>
+        <w:t>I think I get what you’re saying, but can you rephrase to make it crystal clear?</w:t>
       </w:r>
     </w:p>
   </w:comment>
-  <w:comment w:id="161" w:author="Bret Payseur" w:date="2020-04-24T10:03:00Z" w:initials="BP">
+  <w:comment w:id="310" w:author="Bret Payseur" w:date="2020-04-24T10:40:00Z" w:initials="BP">
     <w:p>
       <w:pPr>
         <w:pStyle w:val="CommentText"/>
@@ -3182,11 +3688,11 @@
         <w:annotationRef/>
       </w:r>
       <w:r>
-        <w:t>What is your specific contribution here? Why is your dataset important in addressing this question? How exactly do your results extend existing knowledge?</w:t>
+        <w:t>I think I get what you’re saying, but can you rephrase to make it crystal clear?</w:t>
       </w:r>
     </w:p>
   </w:comment>
-  <w:comment w:id="162" w:author="April Peterson" w:date="2020-04-26T12:08:00Z" w:initials="AP">
+  <w:comment w:id="335" w:author="Bret Payseur" w:date="2020-04-24T10:41:00Z" w:initials="BP">
     <w:p>
       <w:pPr>
         <w:pStyle w:val="CommentText"/>
@@ -3198,31 +3704,43 @@
         <w:annotationRef/>
       </w:r>
       <w:r>
-        <w:t xml:space="preserve">Most genetic backgrounds/strains look at both sexes – </w:t>
-      </w:r>
-    </w:p>
+        <w:t>I can’t tell what this sentence is meant to communicate.</w:t>
+      </w:r>
+    </w:p>
+  </w:comment>
+  <w:comment w:id="339" w:author="Bret Payseur" w:date="2020-04-24T10:43:00Z" w:initials="BP">
     <w:p>
       <w:pPr>
         <w:pStyle w:val="CommentText"/>
       </w:pPr>
       <w:r>
-        <w:t>Prediction that larger gwRR would increase the variance – this isn’t observed</w:t>
-      </w:r>
-    </w:p>
+        <w:rPr>
+          <w:rStyle w:val="CommentReference"/>
+        </w:rPr>
+        <w:annotationRef/>
+      </w:r>
+      <w:r>
+        <w:t>Move to the beginning of this section to emphasize the significance of your results beyond models.</w:t>
+      </w:r>
+    </w:p>
+  </w:comment>
+  <w:comment w:id="340" w:author="Bret Payseur" w:date="2020-04-24T10:44:00Z" w:initials="BP">
     <w:p>
       <w:pPr>
         <w:pStyle w:val="CommentText"/>
-        <w:numPr>
-          <w:ilvl w:val="0"/>
-          <w:numId w:val="3"/>
-        </w:numPr>
-      </w:pPr>
-      <w:r>
-        <w:t>Strong evidence (builds/adds) to prev lit that oogenesis has increased variance for (crossovers, and other markers)</w:t>
+      </w:pPr>
+      <w:r>
+        <w:rPr>
+          <w:rStyle w:val="CommentReference"/>
+        </w:rPr>
+        <w:annotationRef/>
+      </w:r>
+      <w:r>
+        <w:t>Can you be more specific on these points? For example, lower LD in what?</w:t>
       </w:r>
     </w:p>
   </w:comment>
-  <w:comment w:id="168" w:author="Bret Payseur" w:date="2020-04-24T10:30:00Z" w:initials="BP">
+  <w:comment w:id="342" w:author="Bret Payseur" w:date="2020-04-24T10:49:00Z" w:initials="BP">
     <w:p>
       <w:pPr>
         <w:pStyle w:val="CommentText"/>
@@ -3234,11 +3752,11 @@
         <w:annotationRef/>
       </w:r>
       <w:r>
-        <w:t>Begin this section with a new paragraph that summarizes the significance of your results without mentioning models.</w:t>
+        <w:t>What do you mean?</w:t>
       </w:r>
     </w:p>
   </w:comment>
-  <w:comment w:id="193" w:author="Bret Payseur" w:date="2020-04-24T10:33:00Z" w:initials="BP">
+  <w:comment w:id="343" w:author="April Peterson" w:date="2020-04-26T21:55:00Z" w:initials="AP">
     <w:p>
       <w:pPr>
         <w:pStyle w:val="CommentText"/>
@@ -3250,11 +3768,11 @@
         <w:annotationRef/>
       </w:r>
       <w:r>
-        <w:t>I don’t understand your point here.</w:t>
+        <w:t>There’s a difference in linkage map interference and sc – based interference</w:t>
       </w:r>
     </w:p>
   </w:comment>
-  <w:comment w:id="201" w:author="Bret Payseur" w:date="2020-04-24T10:40:00Z" w:initials="BP">
+  <w:comment w:id="346" w:author="Bret Payseur" w:date="2020-04-24T10:43:00Z" w:initials="BP">
     <w:p>
       <w:pPr>
         <w:pStyle w:val="CommentText"/>
@@ -3266,11 +3784,11 @@
         <w:annotationRef/>
       </w:r>
       <w:r>
-        <w:t>I think I get what you’re saying, but can you rephrase to make it crystal clear?</w:t>
+        <w:t>Move to the beginning of this section to emphasize the significance of your results beyond models.</w:t>
       </w:r>
     </w:p>
   </w:comment>
-  <w:comment w:id="226" w:author="Bret Payseur" w:date="2020-04-24T10:40:00Z" w:initials="BP">
+  <w:comment w:id="347" w:author="Bret Payseur" w:date="2020-04-24T10:44:00Z" w:initials="BP">
     <w:p>
       <w:pPr>
         <w:pStyle w:val="CommentText"/>
@@ -3282,123 +3800,11 @@
         <w:annotationRef/>
       </w:r>
       <w:r>
-        <w:t>I think I get what you’re saying, but can you rephrase to make it crystal clear?</w:t>
+        <w:t>Can you be more specific on these points? For example, lower LD in what?</w:t>
       </w:r>
     </w:p>
   </w:comment>
-  <w:comment w:id="250" w:author="Bret Payseur" w:date="2020-04-24T10:41:00Z" w:initials="BP">
-    <w:p>
-      <w:pPr>
-        <w:pStyle w:val="CommentText"/>
-      </w:pPr>
-      <w:r>
-        <w:rPr>
-          <w:rStyle w:val="CommentReference"/>
-        </w:rPr>
-        <w:annotationRef/>
-      </w:r>
-      <w:r>
-        <w:t>I can’t tell what this sentence is meant to communicate.</w:t>
-      </w:r>
-    </w:p>
-  </w:comment>
-  <w:comment w:id="254" w:author="Bret Payseur" w:date="2020-04-24T10:43:00Z" w:initials="BP">
-    <w:p>
-      <w:pPr>
-        <w:pStyle w:val="CommentText"/>
-      </w:pPr>
-      <w:r>
-        <w:rPr>
-          <w:rStyle w:val="CommentReference"/>
-        </w:rPr>
-        <w:annotationRef/>
-      </w:r>
-      <w:r>
-        <w:t>Move to the beginning of this section to emphasize the significance of your results beyond models.</w:t>
-      </w:r>
-    </w:p>
-  </w:comment>
-  <w:comment w:id="255" w:author="Bret Payseur" w:date="2020-04-24T10:44:00Z" w:initials="BP">
-    <w:p>
-      <w:pPr>
-        <w:pStyle w:val="CommentText"/>
-      </w:pPr>
-      <w:r>
-        <w:rPr>
-          <w:rStyle w:val="CommentReference"/>
-        </w:rPr>
-        <w:annotationRef/>
-      </w:r>
-      <w:r>
-        <w:t>Can you be more specific on these points? For example, lower LD in what?</w:t>
-      </w:r>
-    </w:p>
-  </w:comment>
-  <w:comment w:id="257" w:author="Bret Payseur" w:date="2020-04-24T10:49:00Z" w:initials="BP">
-    <w:p>
-      <w:pPr>
-        <w:pStyle w:val="CommentText"/>
-      </w:pPr>
-      <w:r>
-        <w:rPr>
-          <w:rStyle w:val="CommentReference"/>
-        </w:rPr>
-        <w:annotationRef/>
-      </w:r>
-      <w:r>
-        <w:t>What do you mean?</w:t>
-      </w:r>
-    </w:p>
-  </w:comment>
-  <w:comment w:id="258" w:author="April Peterson" w:date="2020-04-26T21:55:00Z" w:initials="AP">
-    <w:p>
-      <w:pPr>
-        <w:pStyle w:val="CommentText"/>
-      </w:pPr>
-      <w:r>
-        <w:rPr>
-          <w:rStyle w:val="CommentReference"/>
-        </w:rPr>
-        <w:annotationRef/>
-      </w:r>
-      <w:r>
-        <w:t>There’s a difference in linkage map interference and sc – based interference</w:t>
-      </w:r>
-    </w:p>
-  </w:comment>
-  <w:comment w:id="261" w:author="Bret Payseur" w:date="2020-04-24T10:43:00Z" w:initials="BP">
-    <w:p>
-      <w:pPr>
-        <w:pStyle w:val="CommentText"/>
-      </w:pPr>
-      <w:r>
-        <w:rPr>
-          <w:rStyle w:val="CommentReference"/>
-        </w:rPr>
-        <w:annotationRef/>
-      </w:r>
-      <w:r>
-        <w:t>Move to the beginning of this section to emphasize the significance of your results beyond models.</w:t>
-      </w:r>
-    </w:p>
-  </w:comment>
-  <w:comment w:id="262" w:author="Bret Payseur" w:date="2020-04-24T10:44:00Z" w:initials="BP">
-    <w:p>
-      <w:pPr>
-        <w:pStyle w:val="CommentText"/>
-      </w:pPr>
-      <w:r>
-        <w:rPr>
-          <w:rStyle w:val="CommentReference"/>
-        </w:rPr>
-        <w:annotationRef/>
-      </w:r>
-      <w:r>
-        <w:t>Can you be more specific on these points? For example, lower LD in what?</w:t>
-      </w:r>
-    </w:p>
-  </w:comment>
-  <w:comment w:id="266" w:author="Bret Payseur" w:date="2020-04-24T10:52:00Z" w:initials="BP">
+  <w:comment w:id="351" w:author="Bret Payseur" w:date="2020-04-24T10:52:00Z" w:initials="BP">
     <w:p>
       <w:pPr>
         <w:pStyle w:val="CommentText"/>
@@ -3421,20 +3827,15 @@
 <w15:commentsEx xmlns:wpc="http://schemas.microsoft.com/office/word/2010/wordprocessingCanvas" xmlns:mc="http://schemas.openxmlformats.org/markup-compatibility/2006" xmlns:o="urn:schemas-microsoft-com:office:office" xmlns:r="http://schemas.openxmlformats.org/officeDocument/2006/relationships" xmlns:m="http://schemas.openxmlformats.org/officeDocument/2006/math" xmlns:v="urn:schemas-microsoft-com:vml" xmlns:wp14="http://schemas.microsoft.com/office/word/2010/wordprocessingDrawing" xmlns:wp="http://schemas.openxmlformats.org/drawingml/2006/wordprocessingDrawing" xmlns:w10="urn:schemas-microsoft-com:office:word" xmlns:w="http://schemas.openxmlformats.org/wordprocessingml/2006/main" xmlns:w14="http://schemas.microsoft.com/office/word/2010/wordml" xmlns:w15="http://schemas.microsoft.com/office/word/2012/wordml" xmlns:wpg="http://schemas.microsoft.com/office/word/2010/wordprocessingGroup" xmlns:wpi="http://schemas.microsoft.com/office/word/2010/wordprocessingInk" xmlns:wne="http://schemas.microsoft.com/office/word/2006/wordml" xmlns:wps="http://schemas.microsoft.com/office/word/2010/wordprocessingShape" mc:Ignorable="w14 w15 wp14">
   <w15:commentEx w15:paraId="7E084399" w15:done="0"/>
   <w15:commentEx w15:paraId="17E2596A" w15:done="0"/>
-  <w15:commentEx w15:paraId="0EB1DD7B" w15:done="0"/>
   <w15:commentEx w15:paraId="008199B5" w15:done="0"/>
-  <w15:commentEx w15:paraId="30714E54" w15:done="0"/>
-  <w15:commentEx w15:paraId="05D6CB4E" w15:done="0"/>
-  <w15:commentEx w15:paraId="1C421A33" w15:done="0"/>
   <w15:commentEx w15:paraId="0EC07B9B" w15:done="0"/>
   <w15:commentEx w15:paraId="08A47950" w15:paraIdParent="0EC07B9B" w15:done="0"/>
   <w15:commentEx w15:paraId="6C5BC074" w15:done="0"/>
   <w15:commentEx w15:paraId="7450C8FA" w15:paraIdParent="6C5BC074" w15:done="0"/>
-  <w15:commentEx w15:paraId="7A9E63A6" w15:done="0"/>
-  <w15:commentEx w15:paraId="6A31D19A" w15:done="0"/>
-  <w15:commentEx w15:paraId="7907F929" w15:paraIdParent="6A31D19A" w15:done="0"/>
+  <w15:commentEx w15:paraId="7316AA91" w15:done="0"/>
   <w15:commentEx w15:paraId="2C7CD01B" w15:done="0"/>
   <w15:commentEx w15:paraId="40D613C2" w15:done="0"/>
+  <w15:commentEx w15:paraId="2743605E" w15:done="0"/>
   <w15:commentEx w15:paraId="67C95C5D" w15:done="0"/>
   <w15:commentEx w15:paraId="4895DD7A" w15:done="0"/>
   <w15:commentEx w15:paraId="22C3AB51" w15:done="0"/>
@@ -4351,6 +4752,12 @@
     <w:semiHidden/>
     <w:unhideWhenUsed/>
   </w:style>
+  <w:style w:type="numbering" w:customStyle="1" w:styleId="ListNo1">
+    <w:name w:val="List No"/>
+    <w:uiPriority w:val="99"/>
+    <w:semiHidden/>
+    <w:unhideWhenUsed/>
+  </w:style>
   <w:style w:type="paragraph" w:styleId="BodyText">
     <w:name w:val="Body Text"/>
     <w:basedOn w:val="Normal"/>
@@ -5344,4 +5751,16 @@
   </a:objectDefaults>
   <a:extraClrSchemeLst/>
 </a:theme>
+</file>
+
+<file path=customXml/item1.xml><?xml version="1.0" encoding="utf-8"?>
+<b:Sources xmlns:b="http://schemas.openxmlformats.org/officeDocument/2006/bibliography" xmlns="http://schemas.openxmlformats.org/officeDocument/2006/bibliography" SelectedStyle="\APASixthEditionOfficeOnline.xsl" StyleName="APA" Version="6"/>
+</file>
+
+<file path=customXml/itemProps1.xml><?xml version="1.0" encoding="utf-8"?>
+<ds:datastoreItem xmlns:ds="http://schemas.openxmlformats.org/officeDocument/2006/customXml" ds:itemID="{7E8F71B6-7EAA-4967-9518-DA4C857C646E}">
+  <ds:schemaRefs>
+    <ds:schemaRef ds:uri="http://schemas.openxmlformats.org/officeDocument/2006/bibliography"/>
+  </ds:schemaRefs>
+</ds:datastoreItem>
 </file>
</xml_diff>